<commit_message>
chore: adicionado arquivos com comandos SQL e Inglês
- Criado arquivos de comandos SQL;
- Criado arquivo de estudo inglês (listening);
</commit_message>
<xml_diff>
--- a/semestre_2/Cursos_Extensao/MySQL/Resumos/Resumo_MySQL.docx
+++ b/semestre_2/Cursos_Extensao/MySQL/Resumos/Resumo_MySQL.docx
@@ -253,25 +253,7 @@
           <w:sz w:val="24"/>
           <w:szCs w:val="24"/>
         </w:rPr>
-        <w:t xml:space="preserve">Já na década de 1960 o departamento de defesa dos EUA no </w:t>
-      </w:r>
-      <w:proofErr w:type="spellStart"/>
-      <w:r>
-        <w:rPr>
-          <w:rFonts w:ascii="Arial" w:hAnsi="Arial" w:cs="Arial"/>
-          <w:sz w:val="24"/>
-          <w:szCs w:val="24"/>
-        </w:rPr>
-        <w:t>codasyl</w:t>
-      </w:r>
-      <w:proofErr w:type="spellEnd"/>
-      <w:r>
-        <w:rPr>
-          <w:rFonts w:ascii="Arial" w:hAnsi="Arial" w:cs="Arial"/>
-          <w:sz w:val="24"/>
-          <w:szCs w:val="24"/>
-        </w:rPr>
-        <w:t xml:space="preserve"> criou o COBOL.</w:t>
+        <w:t>Já na década de 1960 o departamento de defesa dos EUA no codasyl criou o COBOL.</w:t>
       </w:r>
     </w:p>
     <w:p>
@@ -697,51 +679,7 @@
           <w:sz w:val="24"/>
           <w:szCs w:val="24"/>
         </w:rPr>
-        <w:t>SQL (</w:t>
-      </w:r>
-      <w:proofErr w:type="spellStart"/>
-      <w:r>
-        <w:rPr>
-          <w:rFonts w:ascii="Arial" w:hAnsi="Arial" w:cs="Arial"/>
-          <w:b/>
-          <w:bCs/>
-          <w:sz w:val="24"/>
-          <w:szCs w:val="24"/>
-        </w:rPr>
-        <w:t>Structured</w:t>
-      </w:r>
-      <w:proofErr w:type="spellEnd"/>
-      <w:r>
-        <w:rPr>
-          <w:rFonts w:ascii="Arial" w:hAnsi="Arial" w:cs="Arial"/>
-          <w:b/>
-          <w:bCs/>
-          <w:sz w:val="24"/>
-          <w:szCs w:val="24"/>
-        </w:rPr>
-        <w:t xml:space="preserve"> Query </w:t>
-      </w:r>
-      <w:proofErr w:type="spellStart"/>
-      <w:r>
-        <w:rPr>
-          <w:rFonts w:ascii="Arial" w:hAnsi="Arial" w:cs="Arial"/>
-          <w:b/>
-          <w:bCs/>
-          <w:sz w:val="24"/>
-          <w:szCs w:val="24"/>
-        </w:rPr>
-        <w:t>Language</w:t>
-      </w:r>
-      <w:proofErr w:type="spellEnd"/>
-      <w:r>
-        <w:rPr>
-          <w:rFonts w:ascii="Arial" w:hAnsi="Arial" w:cs="Arial"/>
-          <w:b/>
-          <w:bCs/>
-          <w:sz w:val="24"/>
-          <w:szCs w:val="24"/>
-        </w:rPr>
-        <w:t xml:space="preserve">) – </w:t>
+        <w:t xml:space="preserve">SQL (Structured Query Language) – </w:t>
       </w:r>
       <w:r>
         <w:rPr>
@@ -860,43 +798,7 @@
           <w:sz w:val="24"/>
           <w:szCs w:val="24"/>
         </w:rPr>
-        <w:t xml:space="preserve">Oracle, IBM, </w:t>
-      </w:r>
-      <w:proofErr w:type="spellStart"/>
-      <w:r>
-        <w:rPr>
-          <w:rFonts w:ascii="Arial" w:hAnsi="Arial" w:cs="Arial"/>
-          <w:sz w:val="24"/>
-          <w:szCs w:val="24"/>
-        </w:rPr>
-        <w:t>dBase</w:t>
-      </w:r>
-      <w:proofErr w:type="spellEnd"/>
-      <w:r>
-        <w:rPr>
-          <w:rFonts w:ascii="Arial" w:hAnsi="Arial" w:cs="Arial"/>
-          <w:sz w:val="24"/>
-          <w:szCs w:val="24"/>
-        </w:rPr>
-        <w:t xml:space="preserve">, </w:t>
-      </w:r>
-      <w:proofErr w:type="spellStart"/>
-      <w:r>
-        <w:rPr>
-          <w:rFonts w:ascii="Arial" w:hAnsi="Arial" w:cs="Arial"/>
-          <w:sz w:val="24"/>
-          <w:szCs w:val="24"/>
-        </w:rPr>
-        <w:t>SQLServer</w:t>
-      </w:r>
-      <w:proofErr w:type="spellEnd"/>
-      <w:r>
-        <w:rPr>
-          <w:rFonts w:ascii="Arial" w:hAnsi="Arial" w:cs="Arial"/>
-          <w:sz w:val="24"/>
-          <w:szCs w:val="24"/>
-        </w:rPr>
-        <w:t>.</w:t>
+        <w:t>Oracle, IBM, dBase, SQLServer.</w:t>
       </w:r>
     </w:p>
     <w:p>
@@ -932,61 +834,7 @@
           <w:sz w:val="24"/>
           <w:szCs w:val="24"/>
         </w:rPr>
-        <w:t xml:space="preserve"> MySQL, </w:t>
-      </w:r>
-      <w:proofErr w:type="spellStart"/>
-      <w:r>
-        <w:rPr>
-          <w:rFonts w:ascii="Arial" w:hAnsi="Arial" w:cs="Arial"/>
-          <w:sz w:val="24"/>
-          <w:szCs w:val="24"/>
-        </w:rPr>
-        <w:t>MariaDB</w:t>
-      </w:r>
-      <w:proofErr w:type="spellEnd"/>
-      <w:r>
-        <w:rPr>
-          <w:rFonts w:ascii="Arial" w:hAnsi="Arial" w:cs="Arial"/>
-          <w:sz w:val="24"/>
-          <w:szCs w:val="24"/>
-        </w:rPr>
-        <w:t xml:space="preserve"> (</w:t>
-      </w:r>
-      <w:proofErr w:type="spellStart"/>
-      <w:r>
-        <w:rPr>
-          <w:rFonts w:ascii="Arial" w:hAnsi="Arial" w:cs="Arial"/>
-          <w:sz w:val="24"/>
-          <w:szCs w:val="24"/>
-        </w:rPr>
-        <w:t>fork</w:t>
-      </w:r>
-      <w:proofErr w:type="spellEnd"/>
-      <w:r>
-        <w:rPr>
-          <w:rFonts w:ascii="Arial" w:hAnsi="Arial" w:cs="Arial"/>
-          <w:sz w:val="24"/>
-          <w:szCs w:val="24"/>
-        </w:rPr>
-        <w:t xml:space="preserve"> do MySQL), </w:t>
-      </w:r>
-      <w:proofErr w:type="spellStart"/>
-      <w:r>
-        <w:rPr>
-          <w:rFonts w:ascii="Arial" w:hAnsi="Arial" w:cs="Arial"/>
-          <w:sz w:val="24"/>
-          <w:szCs w:val="24"/>
-        </w:rPr>
-        <w:t>FireBird</w:t>
-      </w:r>
-      <w:proofErr w:type="spellEnd"/>
-      <w:r>
-        <w:rPr>
-          <w:rFonts w:ascii="Arial" w:hAnsi="Arial" w:cs="Arial"/>
-          <w:sz w:val="24"/>
-          <w:szCs w:val="24"/>
-        </w:rPr>
-        <w:t>, PostgreSQL.</w:t>
+        <w:t xml:space="preserve"> MySQL, MariaDB (fork do MySQL), FireBird, PostgreSQL.</w:t>
       </w:r>
     </w:p>
     <w:p>
@@ -1044,25 +892,7 @@
           <w:sz w:val="24"/>
           <w:szCs w:val="24"/>
         </w:rPr>
-        <w:t xml:space="preserve">Linguagem de exploração simples gratuita (e livre open </w:t>
-      </w:r>
-      <w:proofErr w:type="spellStart"/>
-      <w:r>
-        <w:rPr>
-          <w:rFonts w:ascii="Arial" w:hAnsi="Arial" w:cs="Arial"/>
-          <w:sz w:val="24"/>
-          <w:szCs w:val="24"/>
-        </w:rPr>
-        <w:t>source</w:t>
-      </w:r>
-      <w:proofErr w:type="spellEnd"/>
-      <w:r>
-        <w:rPr>
-          <w:rFonts w:ascii="Arial" w:hAnsi="Arial" w:cs="Arial"/>
-          <w:sz w:val="24"/>
-          <w:szCs w:val="24"/>
-        </w:rPr>
-        <w:t>), compatível com SQL e baseada no modelo relacional</w:t>
+        <w:t>Linguagem de exploração simples gratuita (e livre open source), compatível com SQL e baseada no modelo relacional</w:t>
       </w:r>
       <w:r>
         <w:rPr>
@@ -1125,42 +955,8 @@
           <w:sz w:val="24"/>
           <w:szCs w:val="24"/>
         </w:rPr>
-        <w:t xml:space="preserve">MySQL – </w:t>
-      </w:r>
-      <w:proofErr w:type="spellStart"/>
-      <w:r>
-        <w:rPr>
-          <w:rFonts w:ascii="Arial" w:hAnsi="Arial" w:cs="Arial"/>
-          <w:b/>
-          <w:bCs/>
-          <w:sz w:val="24"/>
-          <w:szCs w:val="24"/>
-        </w:rPr>
-        <w:t>Structured</w:t>
-      </w:r>
-      <w:proofErr w:type="spellEnd"/>
-      <w:r>
-        <w:rPr>
-          <w:rFonts w:ascii="Arial" w:hAnsi="Arial" w:cs="Arial"/>
-          <w:b/>
-          <w:bCs/>
-          <w:sz w:val="24"/>
-          <w:szCs w:val="24"/>
-        </w:rPr>
-        <w:t xml:space="preserve"> Query </w:t>
-      </w:r>
-      <w:proofErr w:type="spellStart"/>
-      <w:r>
-        <w:rPr>
-          <w:rFonts w:ascii="Arial" w:hAnsi="Arial" w:cs="Arial"/>
-          <w:b/>
-          <w:bCs/>
-          <w:sz w:val="24"/>
-          <w:szCs w:val="24"/>
-        </w:rPr>
-        <w:t>Language</w:t>
-      </w:r>
-      <w:proofErr w:type="spellEnd"/>
+        <w:t>MySQL – Structured Query Language</w:t>
+      </w:r>
       <w:r>
         <w:rPr>
           <w:rFonts w:ascii="Arial" w:hAnsi="Arial" w:cs="Arial"/>
@@ -1216,9 +1012,8 @@
           <w:szCs w:val="24"/>
           <w:highlight w:val="yellow"/>
         </w:rPr>
-        <w:t xml:space="preserve"> (Data </w:t>
-      </w:r>
-      <w:proofErr w:type="spellStart"/>
+        <w:t xml:space="preserve"> (Data Definition Language)</w:t>
+      </w:r>
       <w:r>
         <w:rPr>
           <w:rFonts w:ascii="Arial" w:hAnsi="Arial" w:cs="Arial"/>
@@ -1228,65 +1023,18 @@
           <w:szCs w:val="24"/>
           <w:highlight w:val="yellow"/>
         </w:rPr>
-        <w:t>Definition</w:t>
-      </w:r>
-      <w:proofErr w:type="spellEnd"/>
-      <w:r>
-        <w:rPr>
-          <w:rFonts w:ascii="Arial" w:hAnsi="Arial" w:cs="Arial"/>
-          <w:b/>
-          <w:bCs/>
-          <w:sz w:val="24"/>
-          <w:szCs w:val="24"/>
-          <w:highlight w:val="yellow"/>
+        <w:t>:</w:t>
+      </w:r>
+      <w:r>
+        <w:rPr>
+          <w:rFonts w:ascii="Arial" w:hAnsi="Arial" w:cs="Arial"/>
+          <w:b/>
+          <w:bCs/>
+          <w:sz w:val="24"/>
+          <w:szCs w:val="24"/>
         </w:rPr>
         <w:t xml:space="preserve"> </w:t>
       </w:r>
-      <w:proofErr w:type="spellStart"/>
-      <w:r>
-        <w:rPr>
-          <w:rFonts w:ascii="Arial" w:hAnsi="Arial" w:cs="Arial"/>
-          <w:b/>
-          <w:bCs/>
-          <w:sz w:val="24"/>
-          <w:szCs w:val="24"/>
-          <w:highlight w:val="yellow"/>
-        </w:rPr>
-        <w:t>Language</w:t>
-      </w:r>
-      <w:proofErr w:type="spellEnd"/>
-      <w:r>
-        <w:rPr>
-          <w:rFonts w:ascii="Arial" w:hAnsi="Arial" w:cs="Arial"/>
-          <w:b/>
-          <w:bCs/>
-          <w:sz w:val="24"/>
-          <w:szCs w:val="24"/>
-          <w:highlight w:val="yellow"/>
-        </w:rPr>
-        <w:t>)</w:t>
-      </w:r>
-      <w:r>
-        <w:rPr>
-          <w:rFonts w:ascii="Arial" w:hAnsi="Arial" w:cs="Arial"/>
-          <w:b/>
-          <w:bCs/>
-          <w:sz w:val="24"/>
-          <w:szCs w:val="24"/>
-          <w:highlight w:val="yellow"/>
-        </w:rPr>
-        <w:t>:</w:t>
-      </w:r>
-      <w:r>
-        <w:rPr>
-          <w:rFonts w:ascii="Arial" w:hAnsi="Arial" w:cs="Arial"/>
-          <w:b/>
-          <w:bCs/>
-          <w:sz w:val="24"/>
-          <w:szCs w:val="24"/>
-        </w:rPr>
-        <w:t xml:space="preserve"> </w:t>
-      </w:r>
       <w:r>
         <w:rPr>
           <w:rFonts w:ascii="Arial" w:hAnsi="Arial" w:cs="Arial"/>
@@ -1314,25 +1062,7 @@
           <w:sz w:val="24"/>
           <w:szCs w:val="24"/>
         </w:rPr>
-        <w:t xml:space="preserve">(criar </w:t>
-      </w:r>
-      <w:proofErr w:type="spellStart"/>
-      <w:r>
-        <w:rPr>
-          <w:rFonts w:ascii="Arial" w:hAnsi="Arial" w:cs="Arial"/>
-          <w:sz w:val="24"/>
-          <w:szCs w:val="24"/>
-        </w:rPr>
-        <w:t>bd</w:t>
-      </w:r>
-      <w:proofErr w:type="spellEnd"/>
-      <w:r>
-        <w:rPr>
-          <w:rFonts w:ascii="Arial" w:hAnsi="Arial" w:cs="Arial"/>
-          <w:sz w:val="24"/>
-          <w:szCs w:val="24"/>
-        </w:rPr>
-        <w:t xml:space="preserve">, tabela, alterar) comandos de </w:t>
+        <w:t xml:space="preserve">(criar bd, tabela, alterar) comandos de </w:t>
       </w:r>
       <w:r>
         <w:rPr>
@@ -1407,55 +1137,7 @@
           <w:szCs w:val="24"/>
           <w:highlight w:val="yellow"/>
         </w:rPr>
-        <w:t xml:space="preserve"> (Data </w:t>
-      </w:r>
-      <w:proofErr w:type="spellStart"/>
-      <w:r>
-        <w:rPr>
-          <w:rFonts w:ascii="Arial" w:hAnsi="Arial" w:cs="Arial"/>
-          <w:b/>
-          <w:bCs/>
-          <w:sz w:val="24"/>
-          <w:szCs w:val="24"/>
-          <w:highlight w:val="yellow"/>
-        </w:rPr>
-        <w:t>Manipulation</w:t>
-      </w:r>
-      <w:proofErr w:type="spellEnd"/>
-      <w:r>
-        <w:rPr>
-          <w:rFonts w:ascii="Arial" w:hAnsi="Arial" w:cs="Arial"/>
-          <w:b/>
-          <w:bCs/>
-          <w:sz w:val="24"/>
-          <w:szCs w:val="24"/>
-          <w:highlight w:val="yellow"/>
-        </w:rPr>
-        <w:t xml:space="preserve"> </w:t>
-      </w:r>
-      <w:proofErr w:type="spellStart"/>
-      <w:r>
-        <w:rPr>
-          <w:rFonts w:ascii="Arial" w:hAnsi="Arial" w:cs="Arial"/>
-          <w:b/>
-          <w:bCs/>
-          <w:sz w:val="24"/>
-          <w:szCs w:val="24"/>
-          <w:highlight w:val="yellow"/>
-        </w:rPr>
-        <w:t>Language</w:t>
-      </w:r>
-      <w:proofErr w:type="spellEnd"/>
-      <w:r>
-        <w:rPr>
-          <w:rFonts w:ascii="Arial" w:hAnsi="Arial" w:cs="Arial"/>
-          <w:b/>
-          <w:bCs/>
-          <w:sz w:val="24"/>
-          <w:szCs w:val="24"/>
-          <w:highlight w:val="yellow"/>
-        </w:rPr>
-        <w:t>)</w:t>
+        <w:t xml:space="preserve"> (Data Manipulation Language)</w:t>
       </w:r>
       <w:r>
         <w:rPr>
@@ -1650,7 +1332,6 @@
         </w:rPr>
         <w:t xml:space="preserve">FERRAMENTAS: </w:t>
       </w:r>
-      <w:proofErr w:type="spellStart"/>
       <w:r>
         <w:rPr>
           <w:rFonts w:ascii="Arial" w:hAnsi="Arial" w:cs="Arial"/>
@@ -1681,7 +1362,6 @@
         </w:rPr>
         <w:t>server</w:t>
       </w:r>
-      <w:proofErr w:type="spellEnd"/>
       <w:r>
         <w:rPr>
           <w:rFonts w:ascii="Arial" w:hAnsi="Arial" w:cs="Arial"/>
@@ -1752,20 +1432,8 @@
           <w:sz w:val="24"/>
           <w:szCs w:val="24"/>
         </w:rPr>
-        <w:t xml:space="preserve">MySQL </w:t>
-      </w:r>
-      <w:proofErr w:type="spellStart"/>
-      <w:r>
-        <w:rPr>
-          <w:rFonts w:ascii="Arial" w:hAnsi="Arial" w:cs="Arial"/>
-          <w:b/>
-          <w:bCs/>
-          <w:sz w:val="24"/>
-          <w:szCs w:val="24"/>
-        </w:rPr>
-        <w:t>Workbanch</w:t>
-      </w:r>
-      <w:proofErr w:type="spellEnd"/>
+        <w:t>MySQL Workbanch</w:t>
+      </w:r>
       <w:r>
         <w:rPr>
           <w:rFonts w:ascii="Arial" w:hAnsi="Arial" w:cs="Arial"/>
@@ -2250,90 +1918,8 @@
           <w:sz w:val="24"/>
           <w:szCs w:val="24"/>
         </w:rPr>
-        <w:t xml:space="preserve"> (</w:t>
-      </w:r>
-      <w:proofErr w:type="spellStart"/>
-      <w:r>
-        <w:rPr>
-          <w:rFonts w:ascii="Arial" w:hAnsi="Arial" w:cs="Arial"/>
-          <w:sz w:val="24"/>
-          <w:szCs w:val="24"/>
-        </w:rPr>
-        <w:t>TinyInt</w:t>
-      </w:r>
-      <w:proofErr w:type="spellEnd"/>
-      <w:r>
-        <w:rPr>
-          <w:rFonts w:ascii="Arial" w:hAnsi="Arial" w:cs="Arial"/>
-          <w:sz w:val="24"/>
-          <w:szCs w:val="24"/>
-        </w:rPr>
-        <w:t xml:space="preserve">, </w:t>
-      </w:r>
-      <w:proofErr w:type="spellStart"/>
-      <w:r>
-        <w:rPr>
-          <w:rFonts w:ascii="Arial" w:hAnsi="Arial" w:cs="Arial"/>
-          <w:sz w:val="24"/>
-          <w:szCs w:val="24"/>
-        </w:rPr>
-        <w:t>SamllInt</w:t>
-      </w:r>
-      <w:proofErr w:type="spellEnd"/>
-      <w:r>
-        <w:rPr>
-          <w:rFonts w:ascii="Arial" w:hAnsi="Arial" w:cs="Arial"/>
-          <w:sz w:val="24"/>
-          <w:szCs w:val="24"/>
-        </w:rPr>
-        <w:t xml:space="preserve">, </w:t>
-      </w:r>
-      <w:proofErr w:type="spellStart"/>
-      <w:r>
-        <w:rPr>
-          <w:rFonts w:ascii="Arial" w:hAnsi="Arial" w:cs="Arial"/>
-          <w:sz w:val="24"/>
-          <w:szCs w:val="24"/>
-        </w:rPr>
-        <w:t>Int</w:t>
-      </w:r>
-      <w:proofErr w:type="spellEnd"/>
-      <w:r>
-        <w:rPr>
-          <w:rFonts w:ascii="Arial" w:hAnsi="Arial" w:cs="Arial"/>
-          <w:sz w:val="24"/>
-          <w:szCs w:val="24"/>
-        </w:rPr>
-        <w:t xml:space="preserve">, </w:t>
-      </w:r>
-      <w:proofErr w:type="spellStart"/>
-      <w:r>
-        <w:rPr>
-          <w:rFonts w:ascii="Arial" w:hAnsi="Arial" w:cs="Arial"/>
-          <w:sz w:val="24"/>
-          <w:szCs w:val="24"/>
-        </w:rPr>
-        <w:t>MediumInt</w:t>
-      </w:r>
-      <w:proofErr w:type="spellEnd"/>
-      <w:r>
-        <w:rPr>
-          <w:rFonts w:ascii="Arial" w:hAnsi="Arial" w:cs="Arial"/>
-          <w:sz w:val="24"/>
-          <w:szCs w:val="24"/>
-        </w:rPr>
-        <w:t xml:space="preserve">, </w:t>
-      </w:r>
-      <w:proofErr w:type="spellStart"/>
-      <w:r>
-        <w:rPr>
-          <w:rFonts w:ascii="Arial" w:hAnsi="Arial" w:cs="Arial"/>
-          <w:sz w:val="24"/>
-          <w:szCs w:val="24"/>
-        </w:rPr>
-        <w:t>BigInt</w:t>
-      </w:r>
-      <w:proofErr w:type="spellEnd"/>
+        <w:t xml:space="preserve"> (TinyInt, SamllInt, Int, MediumInt, BigInt</w:t>
+      </w:r>
       <w:r>
         <w:rPr>
           <w:rFonts w:ascii="Arial" w:hAnsi="Arial" w:cs="Arial"/>
@@ -2384,25 +1970,7 @@
           <w:sz w:val="24"/>
           <w:szCs w:val="24"/>
         </w:rPr>
-        <w:t xml:space="preserve">(Decimal, </w:t>
-      </w:r>
-      <w:proofErr w:type="spellStart"/>
-      <w:r>
-        <w:rPr>
-          <w:rFonts w:ascii="Arial" w:hAnsi="Arial" w:cs="Arial"/>
-          <w:sz w:val="24"/>
-          <w:szCs w:val="24"/>
-        </w:rPr>
-        <w:t>Float</w:t>
-      </w:r>
-      <w:proofErr w:type="spellEnd"/>
-      <w:r>
-        <w:rPr>
-          <w:rFonts w:ascii="Arial" w:hAnsi="Arial" w:cs="Arial"/>
-          <w:sz w:val="24"/>
-          <w:szCs w:val="24"/>
-        </w:rPr>
-        <w:t>, Double, Real)</w:t>
+        <w:t>(Decimal, Float, Double, Real)</w:t>
       </w:r>
       <w:r>
         <w:rPr>
@@ -2438,25 +2006,7 @@
           <w:sz w:val="24"/>
           <w:szCs w:val="24"/>
         </w:rPr>
-        <w:t xml:space="preserve">(Bit, </w:t>
-      </w:r>
-      <w:proofErr w:type="spellStart"/>
-      <w:r>
-        <w:rPr>
-          <w:rFonts w:ascii="Arial" w:hAnsi="Arial" w:cs="Arial"/>
-          <w:sz w:val="24"/>
-          <w:szCs w:val="24"/>
-        </w:rPr>
-        <w:t>Boolean</w:t>
-      </w:r>
-      <w:proofErr w:type="spellEnd"/>
-      <w:r>
-        <w:rPr>
-          <w:rFonts w:ascii="Arial" w:hAnsi="Arial" w:cs="Arial"/>
-          <w:sz w:val="24"/>
-          <w:szCs w:val="24"/>
-        </w:rPr>
-        <w:t>)</w:t>
+        <w:t>(Bit, Boolean)</w:t>
       </w:r>
     </w:p>
     <w:p>
@@ -2539,18 +2089,7 @@
           <w:sz w:val="24"/>
           <w:szCs w:val="24"/>
         </w:rPr>
-        <w:t xml:space="preserve"> | </w:t>
-      </w:r>
-      <w:proofErr w:type="spellStart"/>
-      <w:r>
-        <w:rPr>
-          <w:rFonts w:ascii="Arial" w:hAnsi="Arial" w:cs="Arial"/>
-          <w:b/>
-          <w:bCs/>
-          <w:sz w:val="24"/>
-          <w:szCs w:val="24"/>
-        </w:rPr>
-        <w:t>Date</w:t>
+        <w:t xml:space="preserve"> | Date</w:t>
       </w:r>
       <w:r>
         <w:rPr>
@@ -2562,34 +2101,14 @@
         </w:rPr>
         <w:t>Time</w:t>
       </w:r>
-      <w:proofErr w:type="spellEnd"/>
-      <w:r>
-        <w:rPr>
-          <w:rFonts w:ascii="Arial" w:hAnsi="Arial" w:cs="Arial"/>
-          <w:sz w:val="24"/>
-          <w:szCs w:val="24"/>
-        </w:rPr>
-        <w:t xml:space="preserve"> (datas, horas, </w:t>
-      </w:r>
-      <w:proofErr w:type="spellStart"/>
-      <w:r>
-        <w:rPr>
-          <w:rFonts w:ascii="Arial" w:hAnsi="Arial" w:cs="Arial"/>
-          <w:sz w:val="24"/>
-          <w:szCs w:val="24"/>
-        </w:rPr>
-        <w:t>infos</w:t>
-      </w:r>
-      <w:proofErr w:type="spellEnd"/>
-      <w:r>
-        <w:rPr>
-          <w:rFonts w:ascii="Arial" w:hAnsi="Arial" w:cs="Arial"/>
-          <w:sz w:val="24"/>
-          <w:szCs w:val="24"/>
-        </w:rPr>
-        <w:t xml:space="preserve">) | </w:t>
-      </w:r>
-      <w:proofErr w:type="spellStart"/>
+      <w:r>
+        <w:rPr>
+          <w:rFonts w:ascii="Arial" w:hAnsi="Arial" w:cs="Arial"/>
+          <w:sz w:val="24"/>
+          <w:szCs w:val="24"/>
+        </w:rPr>
+        <w:t xml:space="preserve"> (datas, horas, infos) | </w:t>
+      </w:r>
       <w:r>
         <w:rPr>
           <w:rFonts w:ascii="Arial" w:hAnsi="Arial" w:cs="Arial"/>
@@ -2600,7 +2119,6 @@
         </w:rPr>
         <w:t>TimeStamp</w:t>
       </w:r>
-      <w:proofErr w:type="spellEnd"/>
       <w:r>
         <w:rPr>
           <w:rFonts w:ascii="Arial" w:hAnsi="Arial" w:cs="Arial"/>
@@ -2726,25 +2244,7 @@
           <w:sz w:val="24"/>
           <w:szCs w:val="24"/>
         </w:rPr>
-        <w:t xml:space="preserve">(Char é fixo e armazena excedente com “espaço”, </w:t>
-      </w:r>
-      <w:proofErr w:type="spellStart"/>
-      <w:r>
-        <w:rPr>
-          <w:rFonts w:ascii="Arial" w:hAnsi="Arial" w:cs="Arial"/>
-          <w:sz w:val="24"/>
-          <w:szCs w:val="24"/>
-        </w:rPr>
-        <w:t>Varchar</w:t>
-      </w:r>
-      <w:proofErr w:type="spellEnd"/>
-      <w:r>
-        <w:rPr>
-          <w:rFonts w:ascii="Arial" w:hAnsi="Arial" w:cs="Arial"/>
-          <w:sz w:val="24"/>
-          <w:szCs w:val="24"/>
-        </w:rPr>
-        <w:t xml:space="preserve"> variável “não usa excedente com espaço”) </w:t>
+        <w:t xml:space="preserve">(Char é fixo e armazena excedente com “espaço”, Varchar variável “não usa excedente com espaço”) </w:t>
       </w:r>
       <w:r>
         <w:rPr>
@@ -2780,79 +2280,7 @@
           <w:sz w:val="24"/>
           <w:szCs w:val="24"/>
         </w:rPr>
-        <w:t>(</w:t>
-      </w:r>
-      <w:proofErr w:type="spellStart"/>
-      <w:r>
-        <w:rPr>
-          <w:rFonts w:ascii="Arial" w:hAnsi="Arial" w:cs="Arial"/>
-          <w:sz w:val="24"/>
-          <w:szCs w:val="24"/>
-        </w:rPr>
-        <w:t>TinyText</w:t>
-      </w:r>
-      <w:proofErr w:type="spellEnd"/>
-      <w:r>
-        <w:rPr>
-          <w:rFonts w:ascii="Arial" w:hAnsi="Arial" w:cs="Arial"/>
-          <w:sz w:val="24"/>
-          <w:szCs w:val="24"/>
-        </w:rPr>
-        <w:t xml:space="preserve">, </w:t>
-      </w:r>
-      <w:proofErr w:type="spellStart"/>
-      <w:r>
-        <w:rPr>
-          <w:rFonts w:ascii="Arial" w:hAnsi="Arial" w:cs="Arial"/>
-          <w:sz w:val="24"/>
-          <w:szCs w:val="24"/>
-        </w:rPr>
-        <w:t>Text</w:t>
-      </w:r>
-      <w:proofErr w:type="spellEnd"/>
-      <w:r>
-        <w:rPr>
-          <w:rFonts w:ascii="Arial" w:hAnsi="Arial" w:cs="Arial"/>
-          <w:sz w:val="24"/>
-          <w:szCs w:val="24"/>
-        </w:rPr>
-        <w:t xml:space="preserve">, </w:t>
-      </w:r>
-      <w:proofErr w:type="spellStart"/>
-      <w:r>
-        <w:rPr>
-          <w:rFonts w:ascii="Arial" w:hAnsi="Arial" w:cs="Arial"/>
-          <w:sz w:val="24"/>
-          <w:szCs w:val="24"/>
-        </w:rPr>
-        <w:t>MediumText</w:t>
-      </w:r>
-      <w:proofErr w:type="spellEnd"/>
-      <w:r>
-        <w:rPr>
-          <w:rFonts w:ascii="Arial" w:hAnsi="Arial" w:cs="Arial"/>
-          <w:sz w:val="24"/>
-          <w:szCs w:val="24"/>
-        </w:rPr>
-        <w:t xml:space="preserve">, </w:t>
-      </w:r>
-      <w:proofErr w:type="spellStart"/>
-      <w:r>
-        <w:rPr>
-          <w:rFonts w:ascii="Arial" w:hAnsi="Arial" w:cs="Arial"/>
-          <w:sz w:val="24"/>
-          <w:szCs w:val="24"/>
-        </w:rPr>
-        <w:t>LongText</w:t>
-      </w:r>
-      <w:proofErr w:type="spellEnd"/>
-      <w:r>
-        <w:rPr>
-          <w:rFonts w:ascii="Arial" w:hAnsi="Arial" w:cs="Arial"/>
-          <w:sz w:val="24"/>
-          <w:szCs w:val="24"/>
-        </w:rPr>
-        <w:t xml:space="preserve"> são usados textos mais longos)</w:t>
+        <w:t>(TinyText, Text, MediumText, LongText são usados textos mais longos)</w:t>
       </w:r>
       <w:r>
         <w:rPr>
@@ -2886,93 +2314,31 @@
           <w:sz w:val="24"/>
           <w:szCs w:val="24"/>
         </w:rPr>
-        <w:t>(</w:t>
-      </w:r>
-      <w:proofErr w:type="spellStart"/>
-      <w:r>
-        <w:rPr>
-          <w:rFonts w:ascii="Arial" w:hAnsi="Arial" w:cs="Arial"/>
-          <w:sz w:val="24"/>
-          <w:szCs w:val="24"/>
-        </w:rPr>
-        <w:t>TinyBlob</w:t>
-      </w:r>
-      <w:proofErr w:type="spellEnd"/>
-      <w:r>
-        <w:rPr>
-          <w:rFonts w:ascii="Arial" w:hAnsi="Arial" w:cs="Arial"/>
-          <w:sz w:val="24"/>
-          <w:szCs w:val="24"/>
-        </w:rPr>
-        <w:t xml:space="preserve">, </w:t>
-      </w:r>
-      <w:proofErr w:type="spellStart"/>
-      <w:r>
-        <w:rPr>
-          <w:rFonts w:ascii="Arial" w:hAnsi="Arial" w:cs="Arial"/>
-          <w:sz w:val="24"/>
-          <w:szCs w:val="24"/>
-        </w:rPr>
-        <w:t>Blob</w:t>
-      </w:r>
-      <w:proofErr w:type="spellEnd"/>
-      <w:r>
-        <w:rPr>
-          <w:rFonts w:ascii="Arial" w:hAnsi="Arial" w:cs="Arial"/>
-          <w:sz w:val="24"/>
-          <w:szCs w:val="24"/>
-        </w:rPr>
-        <w:t xml:space="preserve">, </w:t>
-      </w:r>
-      <w:proofErr w:type="spellStart"/>
-      <w:r>
-        <w:rPr>
-          <w:rFonts w:ascii="Arial" w:hAnsi="Arial" w:cs="Arial"/>
-          <w:sz w:val="24"/>
-          <w:szCs w:val="24"/>
-        </w:rPr>
-        <w:t>MeidumBlob</w:t>
-      </w:r>
-      <w:proofErr w:type="spellEnd"/>
-      <w:r>
-        <w:rPr>
-          <w:rFonts w:ascii="Arial" w:hAnsi="Arial" w:cs="Arial"/>
-          <w:sz w:val="24"/>
-          <w:szCs w:val="24"/>
-        </w:rPr>
-        <w:t xml:space="preserve">, </w:t>
-      </w:r>
-      <w:proofErr w:type="spellStart"/>
-      <w:proofErr w:type="gramStart"/>
-      <w:r>
-        <w:rPr>
-          <w:rFonts w:ascii="Arial" w:hAnsi="Arial" w:cs="Arial"/>
-          <w:sz w:val="24"/>
-          <w:szCs w:val="24"/>
-        </w:rPr>
-        <w:t>LongBlob</w:t>
-      </w:r>
-      <w:proofErr w:type="spellEnd"/>
-      <w:r>
-        <w:rPr>
-          <w:rFonts w:ascii="Arial" w:hAnsi="Arial" w:cs="Arial"/>
-          <w:sz w:val="24"/>
-          <w:szCs w:val="24"/>
-        </w:rPr>
-        <w:t>)</w:t>
-      </w:r>
-      <w:r>
-        <w:rPr>
-          <w:rFonts w:ascii="Arial" w:hAnsi="Arial" w:cs="Arial"/>
-          <w:sz w:val="24"/>
-          <w:szCs w:val="24"/>
-        </w:rPr>
-        <w:t>|</w:t>
-      </w:r>
-      <w:proofErr w:type="gramEnd"/>
-      <w:r>
-        <w:rPr>
-          <w:rFonts w:ascii="Arial" w:hAnsi="Arial" w:cs="Arial"/>
+        <w:t>(TinyBlob, Blob, MeidumBlob, LongBlob)</w:t>
+      </w:r>
+      <w:r>
+        <w:rPr>
+          <w:rFonts w:ascii="Arial" w:hAnsi="Arial" w:cs="Arial"/>
+          <w:sz w:val="24"/>
+          <w:szCs w:val="24"/>
+        </w:rPr>
+        <w:t xml:space="preserve">| </w:t>
+      </w:r>
+      <w:r>
+        <w:rPr>
+          <w:rFonts w:ascii="Arial" w:hAnsi="Arial" w:cs="Arial"/>
+          <w:b/>
+          <w:bCs/>
+          <w:sz w:val="24"/>
+          <w:szCs w:val="24"/>
+        </w:rPr>
+        <w:t>Coleção</w:t>
+      </w:r>
+      <w:r>
+        <w:rPr>
+          <w:rFonts w:ascii="Arial" w:hAnsi="Arial" w:cs="Arial"/>
+          <w:b/>
+          <w:bCs/>
           <w:sz w:val="24"/>
           <w:szCs w:val="24"/>
         </w:rPr>
@@ -2981,48 +2347,10 @@
       <w:r>
         <w:rPr>
           <w:rFonts w:ascii="Arial" w:hAnsi="Arial" w:cs="Arial"/>
-          <w:b/>
-          <w:bCs/>
-          <w:sz w:val="24"/>
-          <w:szCs w:val="24"/>
-        </w:rPr>
-        <w:t>Coleção</w:t>
-      </w:r>
-      <w:r>
-        <w:rPr>
-          <w:rFonts w:ascii="Arial" w:hAnsi="Arial" w:cs="Arial"/>
-          <w:b/>
-          <w:bCs/>
-          <w:sz w:val="24"/>
-          <w:szCs w:val="24"/>
-        </w:rPr>
-        <w:t xml:space="preserve"> </w:t>
-      </w:r>
-      <w:r>
-        <w:rPr>
-          <w:rFonts w:ascii="Arial" w:hAnsi="Arial" w:cs="Arial"/>
-          <w:sz w:val="24"/>
-          <w:szCs w:val="24"/>
-        </w:rPr>
-        <w:t>(</w:t>
-      </w:r>
-      <w:proofErr w:type="spellStart"/>
-      <w:r>
-        <w:rPr>
-          <w:rFonts w:ascii="Arial" w:hAnsi="Arial" w:cs="Arial"/>
-          <w:sz w:val="24"/>
-          <w:szCs w:val="24"/>
-        </w:rPr>
-        <w:t>Enum</w:t>
-      </w:r>
-      <w:proofErr w:type="spellEnd"/>
-      <w:r>
-        <w:rPr>
-          <w:rFonts w:ascii="Arial" w:hAnsi="Arial" w:cs="Arial"/>
-          <w:sz w:val="24"/>
-          <w:szCs w:val="24"/>
-        </w:rPr>
-        <w:t>, Set</w:t>
+          <w:sz w:val="24"/>
+          <w:szCs w:val="24"/>
+        </w:rPr>
+        <w:t>(Enum, Set</w:t>
       </w:r>
     </w:p>
     <w:p>
@@ -3059,85 +2387,7 @@
           <w:sz w:val="24"/>
           <w:szCs w:val="24"/>
         </w:rPr>
-        <w:t xml:space="preserve"> </w:t>
-      </w:r>
-      <w:proofErr w:type="spellStart"/>
-      <w:proofErr w:type="gramStart"/>
-      <w:r>
-        <w:rPr>
-          <w:rFonts w:ascii="Arial" w:hAnsi="Arial" w:cs="Arial"/>
-          <w:b/>
-          <w:bCs/>
-          <w:sz w:val="24"/>
-          <w:szCs w:val="24"/>
-        </w:rPr>
-        <w:t>Geometry</w:t>
-      </w:r>
-      <w:proofErr w:type="spellEnd"/>
-      <w:r>
-        <w:rPr>
-          <w:rFonts w:ascii="Arial" w:hAnsi="Arial" w:cs="Arial"/>
-          <w:b/>
-          <w:bCs/>
-          <w:sz w:val="24"/>
-          <w:szCs w:val="24"/>
-        </w:rPr>
-        <w:t xml:space="preserve">  |</w:t>
-      </w:r>
-      <w:proofErr w:type="gramEnd"/>
-      <w:r>
-        <w:rPr>
-          <w:rFonts w:ascii="Arial" w:hAnsi="Arial" w:cs="Arial"/>
-          <w:b/>
-          <w:bCs/>
-          <w:sz w:val="24"/>
-          <w:szCs w:val="24"/>
-        </w:rPr>
-        <w:t xml:space="preserve"> Point | </w:t>
-      </w:r>
-      <w:proofErr w:type="spellStart"/>
-      <w:r>
-        <w:rPr>
-          <w:rFonts w:ascii="Arial" w:hAnsi="Arial" w:cs="Arial"/>
-          <w:b/>
-          <w:bCs/>
-          <w:sz w:val="24"/>
-          <w:szCs w:val="24"/>
-        </w:rPr>
-        <w:t>Polygon</w:t>
-      </w:r>
-      <w:proofErr w:type="spellEnd"/>
-      <w:r>
-        <w:rPr>
-          <w:rFonts w:ascii="Arial" w:hAnsi="Arial" w:cs="Arial"/>
-          <w:b/>
-          <w:bCs/>
-          <w:sz w:val="24"/>
-          <w:szCs w:val="24"/>
-        </w:rPr>
-        <w:t xml:space="preserve"> | </w:t>
-      </w:r>
-      <w:proofErr w:type="spellStart"/>
-      <w:r>
-        <w:rPr>
-          <w:rFonts w:ascii="Arial" w:hAnsi="Arial" w:cs="Arial"/>
-          <w:b/>
-          <w:bCs/>
-          <w:sz w:val="24"/>
-          <w:szCs w:val="24"/>
-        </w:rPr>
-        <w:t>MultiPolygon</w:t>
-      </w:r>
-      <w:proofErr w:type="spellEnd"/>
-      <w:r>
-        <w:rPr>
-          <w:rFonts w:ascii="Arial" w:hAnsi="Arial" w:cs="Arial"/>
-          <w:b/>
-          <w:bCs/>
-          <w:sz w:val="24"/>
-          <w:szCs w:val="24"/>
-        </w:rPr>
-        <w:t xml:space="preserve"> </w:t>
+        <w:t xml:space="preserve"> Geometry  | Point | Polygon | MultiPolygon </w:t>
       </w:r>
       <w:r>
         <w:rPr>
@@ -3164,6 +2414,7 @@
           <w:rFonts w:ascii="Arial" w:hAnsi="Arial" w:cs="Arial"/>
           <w:b/>
           <w:bCs/>
+          <w:noProof/>
           <w:sz w:val="24"/>
           <w:szCs w:val="24"/>
         </w:rPr>
@@ -3230,6 +2481,7 @@
           <w:rFonts w:ascii="Arial" w:hAnsi="Arial" w:cs="Arial"/>
           <w:b/>
           <w:bCs/>
+          <w:noProof/>
           <w:sz w:val="24"/>
           <w:szCs w:val="24"/>
         </w:rPr>
@@ -3412,6 +2664,7 @@
           <w:rFonts w:ascii="Arial" w:hAnsi="Arial" w:cs="Arial"/>
           <w:b/>
           <w:bCs/>
+          <w:noProof/>
           <w:sz w:val="24"/>
           <w:szCs w:val="24"/>
         </w:rPr>
@@ -3493,12 +2746,90 @@
         <w:jc w:val="both"/>
         <w:rPr>
           <w:rFonts w:ascii="Arial" w:hAnsi="Arial" w:cs="Arial"/>
-          <w:b/>
-          <w:bCs/>
-          <w:sz w:val="24"/>
-          <w:szCs w:val="24"/>
-        </w:rPr>
-      </w:pPr>
+          <w:sz w:val="24"/>
+          <w:szCs w:val="24"/>
+        </w:rPr>
+      </w:pPr>
+      <w:r>
+        <w:rPr>
+          <w:rFonts w:ascii="Arial" w:hAnsi="Arial" w:cs="Arial"/>
+          <w:b/>
+          <w:bCs/>
+          <w:sz w:val="24"/>
+          <w:szCs w:val="24"/>
+          <w:highlight w:val="yellow"/>
+        </w:rPr>
+        <w:lastRenderedPageBreak/>
+        <w:t>DIFERENÇA</w:t>
+      </w:r>
+      <w:r>
+        <w:rPr>
+          <w:rFonts w:ascii="Arial" w:hAnsi="Arial" w:cs="Arial"/>
+          <w:b/>
+          <w:bCs/>
+          <w:sz w:val="24"/>
+          <w:szCs w:val="24"/>
+          <w:highlight w:val="yellow"/>
+        </w:rPr>
+        <w:t xml:space="preserve"> LÓGICA</w:t>
+      </w:r>
+      <w:r>
+        <w:rPr>
+          <w:rFonts w:ascii="Arial" w:hAnsi="Arial" w:cs="Arial"/>
+          <w:b/>
+          <w:bCs/>
+          <w:sz w:val="24"/>
+          <w:szCs w:val="24"/>
+          <w:highlight w:val="yellow"/>
+        </w:rPr>
+        <w:t xml:space="preserve"> ENTRE PK E UNIQUE</w:t>
+      </w:r>
+      <w:r>
+        <w:rPr>
+          <w:rFonts w:ascii="Arial" w:hAnsi="Arial" w:cs="Arial"/>
+          <w:b/>
+          <w:bCs/>
+          <w:sz w:val="24"/>
+          <w:szCs w:val="24"/>
+        </w:rPr>
+        <w:t xml:space="preserve"> </w:t>
+      </w:r>
+      <w:r>
+        <w:rPr>
+          <w:rFonts w:ascii="Arial" w:hAnsi="Arial" w:cs="Arial"/>
+          <w:b/>
+          <w:bCs/>
+          <w:sz w:val="24"/>
+          <w:szCs w:val="24"/>
+        </w:rPr>
+        <w:t>–</w:t>
+      </w:r>
+      <w:r>
+        <w:rPr>
+          <w:rFonts w:ascii="Arial" w:hAnsi="Arial" w:cs="Arial"/>
+          <w:b/>
+          <w:bCs/>
+          <w:sz w:val="24"/>
+          <w:szCs w:val="24"/>
+        </w:rPr>
+        <w:t xml:space="preserve"> </w:t>
+      </w:r>
+      <w:r>
+        <w:rPr>
+          <w:rFonts w:ascii="Arial" w:hAnsi="Arial" w:cs="Arial"/>
+          <w:sz w:val="24"/>
+          <w:szCs w:val="24"/>
+        </w:rPr>
+        <w:t>UNIQUE KEY representa um dado único e que não pode ser repetido, por exemplo, os cursos de uma graduação (não existe duas vezes o mesmo curso/matéria ainda que ele seja ministrado por professores diferentes)</w:t>
+      </w:r>
+      <w:r>
+        <w:rPr>
+          <w:rFonts w:ascii="Arial" w:hAnsi="Arial" w:cs="Arial"/>
+          <w:sz w:val="24"/>
+          <w:szCs w:val="24"/>
+        </w:rPr>
+        <w:t>. Já as PRIMARY KEY além de serem UNIQUE (únicas) ele também serve para identificar os registros.</w:t>
+      </w:r>
     </w:p>
     <w:p>
       <w:pPr>
@@ -3572,41 +2903,13 @@
         </w:rPr>
         <w:t xml:space="preserve">CREATE DATABASE NOME_TABELA; </w:t>
       </w:r>
-      <w:proofErr w:type="gramStart"/>
-      <w:r>
-        <w:rPr>
-          <w:rFonts w:ascii="Arial" w:hAnsi="Arial" w:cs="Arial"/>
-          <w:sz w:val="24"/>
-          <w:szCs w:val="24"/>
-        </w:rPr>
-        <w:t>Cria</w:t>
-      </w:r>
-      <w:proofErr w:type="gramEnd"/>
-      <w:r>
-        <w:rPr>
-          <w:rFonts w:ascii="Arial" w:hAnsi="Arial" w:cs="Arial"/>
-          <w:sz w:val="24"/>
-          <w:szCs w:val="24"/>
-        </w:rPr>
-        <w:t xml:space="preserve"> um </w:t>
-      </w:r>
-      <w:proofErr w:type="spellStart"/>
-      <w:r>
-        <w:rPr>
-          <w:rFonts w:ascii="Arial" w:hAnsi="Arial" w:cs="Arial"/>
-          <w:sz w:val="24"/>
-          <w:szCs w:val="24"/>
-        </w:rPr>
-        <w:t>bd</w:t>
-      </w:r>
-      <w:proofErr w:type="spellEnd"/>
-      <w:r>
-        <w:rPr>
-          <w:rFonts w:ascii="Arial" w:hAnsi="Arial" w:cs="Arial"/>
-          <w:sz w:val="24"/>
-          <w:szCs w:val="24"/>
-        </w:rPr>
-        <w:t>.</w:t>
+      <w:r>
+        <w:rPr>
+          <w:rFonts w:ascii="Arial" w:hAnsi="Arial" w:cs="Arial"/>
+          <w:sz w:val="24"/>
+          <w:szCs w:val="24"/>
+        </w:rPr>
+        <w:t>Cria um bd.</w:t>
       </w:r>
     </w:p>
     <w:p>
@@ -3668,25 +2971,45 @@
           <w:sz w:val="24"/>
           <w:szCs w:val="24"/>
         </w:rPr>
-        <w:t xml:space="preserve">CREATE TABLE NOME_TABELA; </w:t>
-      </w:r>
-      <w:proofErr w:type="gramStart"/>
-      <w:r>
-        <w:rPr>
-          <w:rFonts w:ascii="Arial" w:hAnsi="Arial" w:cs="Arial"/>
-          <w:sz w:val="24"/>
-          <w:szCs w:val="24"/>
-        </w:rPr>
-        <w:t>Cria</w:t>
-      </w:r>
-      <w:proofErr w:type="gramEnd"/>
-      <w:r>
-        <w:rPr>
-          <w:rFonts w:ascii="Arial" w:hAnsi="Arial" w:cs="Arial"/>
-          <w:sz w:val="24"/>
-          <w:szCs w:val="24"/>
-        </w:rPr>
-        <w:t xml:space="preserve"> uma tabela dentro do BD selecionado</w:t>
+        <w:t>CREATE TABLE</w:t>
+      </w:r>
+      <w:r>
+        <w:rPr>
+          <w:rFonts w:ascii="Arial" w:hAnsi="Arial" w:cs="Arial"/>
+          <w:b/>
+          <w:bCs/>
+          <w:sz w:val="24"/>
+          <w:szCs w:val="24"/>
+        </w:rPr>
+        <w:t xml:space="preserve"> IF NOT EXISTS</w:t>
+      </w:r>
+      <w:r>
+        <w:rPr>
+          <w:rFonts w:ascii="Arial" w:hAnsi="Arial" w:cs="Arial"/>
+          <w:b/>
+          <w:bCs/>
+          <w:sz w:val="24"/>
+          <w:szCs w:val="24"/>
+        </w:rPr>
+        <w:t xml:space="preserve"> </w:t>
+      </w:r>
+      <w:r>
+        <w:rPr>
+          <w:rFonts w:ascii="Arial" w:hAnsi="Arial" w:cs="Arial"/>
+          <w:b/>
+          <w:bCs/>
+          <w:sz w:val="24"/>
+          <w:szCs w:val="24"/>
+        </w:rPr>
+        <w:t xml:space="preserve">NOME_TABELA; </w:t>
+      </w:r>
+      <w:r>
+        <w:rPr>
+          <w:rFonts w:ascii="Arial" w:hAnsi="Arial" w:cs="Arial"/>
+          <w:sz w:val="24"/>
+          <w:szCs w:val="24"/>
+        </w:rPr>
+        <w:t>Cria uma tabela dentro do BD selecionado</w:t>
       </w:r>
     </w:p>
     <w:p>
@@ -3750,23 +3073,13 @@
         </w:rPr>
         <w:t xml:space="preserve">DROP DATABASE NOME_BD; </w:t>
       </w:r>
-      <w:proofErr w:type="gramStart"/>
-      <w:r>
-        <w:rPr>
-          <w:rFonts w:ascii="Arial" w:hAnsi="Arial" w:cs="Arial"/>
-          <w:sz w:val="24"/>
-          <w:szCs w:val="24"/>
-        </w:rPr>
-        <w:t>Exclui</w:t>
-      </w:r>
-      <w:proofErr w:type="gramEnd"/>
-      <w:r>
-        <w:rPr>
-          <w:rFonts w:ascii="Arial" w:hAnsi="Arial" w:cs="Arial"/>
-          <w:sz w:val="24"/>
-          <w:szCs w:val="24"/>
-        </w:rPr>
-        <w:t xml:space="preserve"> um BD</w:t>
+      <w:r>
+        <w:rPr>
+          <w:rFonts w:ascii="Arial" w:hAnsi="Arial" w:cs="Arial"/>
+          <w:sz w:val="24"/>
+          <w:szCs w:val="24"/>
+        </w:rPr>
+        <w:t>Exclui um BD</w:t>
       </w:r>
     </w:p>
     <w:p>
@@ -3900,23 +3213,13 @@
         </w:rPr>
         <w:t xml:space="preserve">NOT NULL; </w:t>
       </w:r>
-      <w:proofErr w:type="gramStart"/>
-      <w:r>
-        <w:rPr>
-          <w:rFonts w:ascii="Arial" w:hAnsi="Arial" w:cs="Arial"/>
-          <w:sz w:val="24"/>
-          <w:szCs w:val="24"/>
-        </w:rPr>
-        <w:t>Torna</w:t>
-      </w:r>
-      <w:proofErr w:type="gramEnd"/>
-      <w:r>
-        <w:rPr>
-          <w:rFonts w:ascii="Arial" w:hAnsi="Arial" w:cs="Arial"/>
-          <w:sz w:val="24"/>
-          <w:szCs w:val="24"/>
-        </w:rPr>
-        <w:t xml:space="preserve"> obrigatório oi preenchimento do campo.</w:t>
+      <w:r>
+        <w:rPr>
+          <w:rFonts w:ascii="Arial" w:hAnsi="Arial" w:cs="Arial"/>
+          <w:sz w:val="24"/>
+          <w:szCs w:val="24"/>
+        </w:rPr>
+        <w:t>Torna obrigatório oi preenchimento do campo.</w:t>
       </w:r>
     </w:p>
     <w:p>
@@ -4015,23 +3318,13 @@
         </w:rPr>
         <w:t xml:space="preserve">ENUM (‘M’, ‘F’); </w:t>
       </w:r>
-      <w:proofErr w:type="gramStart"/>
-      <w:r>
-        <w:rPr>
-          <w:rFonts w:ascii="Arial" w:hAnsi="Arial" w:cs="Arial"/>
-          <w:sz w:val="24"/>
-          <w:szCs w:val="24"/>
-        </w:rPr>
-        <w:t>Define</w:t>
-      </w:r>
-      <w:proofErr w:type="gramEnd"/>
-      <w:r>
-        <w:rPr>
-          <w:rFonts w:ascii="Arial" w:hAnsi="Arial" w:cs="Arial"/>
-          <w:sz w:val="24"/>
-          <w:szCs w:val="24"/>
-        </w:rPr>
-        <w:t xml:space="preserve"> uma coleção</w:t>
+      <w:r>
+        <w:rPr>
+          <w:rFonts w:ascii="Arial" w:hAnsi="Arial" w:cs="Arial"/>
+          <w:sz w:val="24"/>
+          <w:szCs w:val="24"/>
+        </w:rPr>
+        <w:t>Define uma coleção</w:t>
       </w:r>
       <w:r>
         <w:rPr>
@@ -4074,55 +3367,15 @@
           <w:sz w:val="24"/>
           <w:szCs w:val="24"/>
         </w:rPr>
-        <w:t xml:space="preserve">PRIMARY </w:t>
-      </w:r>
-      <w:proofErr w:type="gramStart"/>
-      <w:r>
-        <w:rPr>
-          <w:rFonts w:ascii="Arial" w:hAnsi="Arial" w:cs="Arial"/>
-          <w:b/>
-          <w:bCs/>
-          <w:sz w:val="24"/>
-          <w:szCs w:val="24"/>
-        </w:rPr>
-        <w:t>KEY( )</w:t>
-      </w:r>
-      <w:proofErr w:type="gramEnd"/>
-      <w:r>
-        <w:rPr>
-          <w:rFonts w:ascii="Arial" w:hAnsi="Arial" w:cs="Arial"/>
-          <w:b/>
-          <w:bCs/>
-          <w:sz w:val="24"/>
-          <w:szCs w:val="24"/>
-        </w:rPr>
-        <w:t xml:space="preserve">; </w:t>
-      </w:r>
-      <w:r>
-        <w:rPr>
-          <w:rFonts w:ascii="Arial" w:hAnsi="Arial" w:cs="Arial"/>
-          <w:sz w:val="24"/>
-          <w:szCs w:val="24"/>
-        </w:rPr>
-        <w:t>Define um campo como chave primária (garantindo a ‘</w:t>
-      </w:r>
-      <w:proofErr w:type="spellStart"/>
-      <w:r>
-        <w:rPr>
-          <w:rFonts w:ascii="Arial" w:hAnsi="Arial" w:cs="Arial"/>
-          <w:sz w:val="24"/>
-          <w:szCs w:val="24"/>
-        </w:rPr>
-        <w:t>tupla</w:t>
-      </w:r>
-      <w:proofErr w:type="spellEnd"/>
-      <w:r>
-        <w:rPr>
-          <w:rFonts w:ascii="Arial" w:hAnsi="Arial" w:cs="Arial"/>
-          <w:sz w:val="24"/>
-          <w:szCs w:val="24"/>
-        </w:rPr>
-        <w:t>’ não repetição).</w:t>
+        <w:t xml:space="preserve">PRIMARY KEY( ); </w:t>
+      </w:r>
+      <w:r>
+        <w:rPr>
+          <w:rFonts w:ascii="Arial" w:hAnsi="Arial" w:cs="Arial"/>
+          <w:sz w:val="24"/>
+          <w:szCs w:val="24"/>
+        </w:rPr>
+        <w:t>Define um campo como chave primária (garantindo a ‘tupla’ não repetição).</w:t>
       </w:r>
     </w:p>
     <w:p>
@@ -4184,29 +3437,7 @@
           <w:sz w:val="24"/>
           <w:szCs w:val="24"/>
         </w:rPr>
-        <w:t xml:space="preserve">INSER INTO NOME_TABELA </w:t>
-      </w:r>
-      <w:proofErr w:type="gramStart"/>
-      <w:r>
-        <w:rPr>
-          <w:rFonts w:ascii="Arial" w:hAnsi="Arial" w:cs="Arial"/>
-          <w:b/>
-          <w:bCs/>
-          <w:sz w:val="24"/>
-          <w:szCs w:val="24"/>
-        </w:rPr>
-        <w:t xml:space="preserve">(  </w:t>
-      </w:r>
-      <w:proofErr w:type="gramEnd"/>
-      <w:r>
-        <w:rPr>
-          <w:rFonts w:ascii="Arial" w:hAnsi="Arial" w:cs="Arial"/>
-          <w:b/>
-          <w:bCs/>
-          <w:sz w:val="24"/>
-          <w:szCs w:val="24"/>
-        </w:rPr>
-        <w:t xml:space="preserve"> ) VALUES ( ‘ ‘); </w:t>
+        <w:t xml:space="preserve">INSER INTO NOME_TABELA (   ) VALUES ( ‘ ‘); </w:t>
       </w:r>
       <w:r>
         <w:rPr>
@@ -4249,29 +3480,7 @@
           <w:sz w:val="24"/>
           <w:szCs w:val="24"/>
         </w:rPr>
-        <w:t xml:space="preserve">INSERT INTO NOME_TABELA VALUES </w:t>
-      </w:r>
-      <w:proofErr w:type="gramStart"/>
-      <w:r>
-        <w:rPr>
-          <w:rFonts w:ascii="Arial" w:hAnsi="Arial" w:cs="Arial"/>
-          <w:b/>
-          <w:bCs/>
-          <w:sz w:val="24"/>
-          <w:szCs w:val="24"/>
-        </w:rPr>
-        <w:t>( ‘</w:t>
-      </w:r>
-      <w:proofErr w:type="gramEnd"/>
-      <w:r>
-        <w:rPr>
-          <w:rFonts w:ascii="Arial" w:hAnsi="Arial" w:cs="Arial"/>
-          <w:b/>
-          <w:bCs/>
-          <w:sz w:val="24"/>
-          <w:szCs w:val="24"/>
-        </w:rPr>
-        <w:t xml:space="preserve"> ‘); </w:t>
+        <w:t xml:space="preserve">INSERT INTO NOME_TABELA VALUES ( ‘ ‘); </w:t>
       </w:r>
       <w:r>
         <w:rPr>
@@ -4316,6 +3525,518 @@
         </w:rPr>
         <w:t xml:space="preserve">SELECT * FROM NOME_TABELA; </w:t>
       </w:r>
+    </w:p>
+    <w:p>
+      <w:pPr>
+        <w:pStyle w:val="PargrafodaLista"/>
+        <w:numPr>
+          <w:ilvl w:val="0"/>
+          <w:numId w:val="9"/>
+        </w:numPr>
+        <w:jc w:val="both"/>
+        <w:rPr>
+          <w:rFonts w:ascii="Arial" w:hAnsi="Arial" w:cs="Arial"/>
+          <w:b/>
+          <w:bCs/>
+          <w:sz w:val="24"/>
+          <w:szCs w:val="24"/>
+        </w:rPr>
+      </w:pPr>
+      <w:r>
+        <w:rPr>
+          <w:rFonts w:ascii="Arial" w:hAnsi="Arial" w:cs="Arial"/>
+          <w:b/>
+          <w:bCs/>
+          <w:sz w:val="24"/>
+          <w:szCs w:val="24"/>
+        </w:rPr>
+        <w:t xml:space="preserve">ALTER TABLE NOME_TABELA; </w:t>
+      </w:r>
+      <w:r>
+        <w:rPr>
+          <w:rFonts w:ascii="Arial" w:hAnsi="Arial" w:cs="Arial"/>
+          <w:sz w:val="24"/>
+          <w:szCs w:val="24"/>
+        </w:rPr>
+        <w:t>Seleciona uma tabela para ser alterada</w:t>
+      </w:r>
+    </w:p>
+    <w:p>
+      <w:pPr>
+        <w:pStyle w:val="PargrafodaLista"/>
+        <w:jc w:val="both"/>
+        <w:rPr>
+          <w:rFonts w:ascii="Arial" w:hAnsi="Arial" w:cs="Arial"/>
+          <w:sz w:val="24"/>
+          <w:szCs w:val="24"/>
+        </w:rPr>
+      </w:pPr>
+      <w:r>
+        <w:rPr>
+          <w:rFonts w:ascii="Arial" w:hAnsi="Arial" w:cs="Arial"/>
+          <w:b/>
+          <w:bCs/>
+          <w:sz w:val="24"/>
+          <w:szCs w:val="24"/>
+        </w:rPr>
+        <w:t xml:space="preserve">ADD COLUMN NOME_CAMPO VARCHAR(10); </w:t>
+      </w:r>
+      <w:r>
+        <w:rPr>
+          <w:rFonts w:ascii="Arial" w:hAnsi="Arial" w:cs="Arial"/>
+          <w:sz w:val="24"/>
+          <w:szCs w:val="24"/>
+        </w:rPr>
+        <w:t>Adiciona o campo na tabela</w:t>
+      </w:r>
+      <w:r>
+        <w:rPr>
+          <w:rFonts w:ascii="Arial" w:hAnsi="Arial" w:cs="Arial"/>
+          <w:sz w:val="24"/>
+          <w:szCs w:val="24"/>
+        </w:rPr>
+        <w:t xml:space="preserve"> na última posição</w:t>
+      </w:r>
+    </w:p>
+    <w:p>
+      <w:pPr>
+        <w:pStyle w:val="PargrafodaLista"/>
+        <w:jc w:val="both"/>
+        <w:rPr>
+          <w:rFonts w:ascii="Arial" w:hAnsi="Arial" w:cs="Arial"/>
+          <w:sz w:val="24"/>
+          <w:szCs w:val="24"/>
+        </w:rPr>
+      </w:pPr>
+      <w:r>
+        <w:rPr>
+          <w:rFonts w:ascii="Arial" w:hAnsi="Arial" w:cs="Arial"/>
+          <w:b/>
+          <w:bCs/>
+          <w:sz w:val="24"/>
+          <w:szCs w:val="24"/>
+        </w:rPr>
+        <w:t>ADD COLUMN NOME_CAMPO VARCHAR(10)</w:t>
+      </w:r>
+      <w:r>
+        <w:rPr>
+          <w:rFonts w:ascii="Arial" w:hAnsi="Arial" w:cs="Arial"/>
+          <w:b/>
+          <w:bCs/>
+          <w:sz w:val="24"/>
+          <w:szCs w:val="24"/>
+        </w:rPr>
+        <w:t xml:space="preserve"> AFTER NOME_CAMPO</w:t>
+      </w:r>
+      <w:r>
+        <w:rPr>
+          <w:rFonts w:ascii="Arial" w:hAnsi="Arial" w:cs="Arial"/>
+          <w:b/>
+          <w:bCs/>
+          <w:sz w:val="24"/>
+          <w:szCs w:val="24"/>
+        </w:rPr>
+        <w:t xml:space="preserve">; </w:t>
+      </w:r>
+      <w:r>
+        <w:rPr>
+          <w:rFonts w:ascii="Arial" w:hAnsi="Arial" w:cs="Arial"/>
+          <w:sz w:val="24"/>
+          <w:szCs w:val="24"/>
+        </w:rPr>
+        <w:t>Adiciona o campo na tabela</w:t>
+      </w:r>
+      <w:r>
+        <w:rPr>
+          <w:rFonts w:ascii="Arial" w:hAnsi="Arial" w:cs="Arial"/>
+          <w:sz w:val="24"/>
+          <w:szCs w:val="24"/>
+        </w:rPr>
+        <w:t xml:space="preserve"> na posição imediatamente posterior ao campo mencionado</w:t>
+      </w:r>
+    </w:p>
+    <w:p>
+      <w:pPr>
+        <w:pStyle w:val="PargrafodaLista"/>
+        <w:jc w:val="both"/>
+        <w:rPr>
+          <w:rFonts w:ascii="Arial" w:hAnsi="Arial" w:cs="Arial"/>
+          <w:b/>
+          <w:bCs/>
+          <w:sz w:val="24"/>
+          <w:szCs w:val="24"/>
+        </w:rPr>
+      </w:pPr>
+      <w:r>
+        <w:rPr>
+          <w:rFonts w:ascii="Arial" w:hAnsi="Arial" w:cs="Arial"/>
+          <w:b/>
+          <w:bCs/>
+          <w:sz w:val="24"/>
+          <w:szCs w:val="24"/>
+        </w:rPr>
+        <w:t xml:space="preserve">ADD COLUMN NOME_CAMPO VARCHAR(10) </w:t>
+      </w:r>
+      <w:r>
+        <w:rPr>
+          <w:rFonts w:ascii="Arial" w:hAnsi="Arial" w:cs="Arial"/>
+          <w:b/>
+          <w:bCs/>
+          <w:sz w:val="24"/>
+          <w:szCs w:val="24"/>
+        </w:rPr>
+        <w:t>FIRST</w:t>
+      </w:r>
+      <w:r>
+        <w:rPr>
+          <w:rFonts w:ascii="Arial" w:hAnsi="Arial" w:cs="Arial"/>
+          <w:b/>
+          <w:bCs/>
+          <w:sz w:val="24"/>
+          <w:szCs w:val="24"/>
+        </w:rPr>
+        <w:t xml:space="preserve">; </w:t>
+      </w:r>
+      <w:r>
+        <w:rPr>
+          <w:rFonts w:ascii="Arial" w:hAnsi="Arial" w:cs="Arial"/>
+          <w:sz w:val="24"/>
+          <w:szCs w:val="24"/>
+        </w:rPr>
+        <w:t xml:space="preserve">Adiciona o campo na tabela </w:t>
+      </w:r>
+      <w:r>
+        <w:rPr>
+          <w:rFonts w:ascii="Arial" w:hAnsi="Arial" w:cs="Arial"/>
+          <w:sz w:val="24"/>
+          <w:szCs w:val="24"/>
+        </w:rPr>
+        <w:t>exatamente na primeira posição</w:t>
+      </w:r>
+    </w:p>
+    <w:p>
+      <w:pPr>
+        <w:pStyle w:val="PargrafodaLista"/>
+        <w:jc w:val="both"/>
+        <w:rPr>
+          <w:rFonts w:ascii="Arial" w:hAnsi="Arial" w:cs="Arial"/>
+          <w:sz w:val="24"/>
+          <w:szCs w:val="24"/>
+        </w:rPr>
+      </w:pPr>
+      <w:r>
+        <w:rPr>
+          <w:rFonts w:ascii="Arial" w:hAnsi="Arial" w:cs="Arial"/>
+          <w:b/>
+          <w:bCs/>
+          <w:sz w:val="24"/>
+          <w:szCs w:val="24"/>
+        </w:rPr>
+        <w:t xml:space="preserve">DROP COLUMN NOME_CAMPO; </w:t>
+      </w:r>
+      <w:r>
+        <w:rPr>
+          <w:rFonts w:ascii="Arial" w:hAnsi="Arial" w:cs="Arial"/>
+          <w:sz w:val="24"/>
+          <w:szCs w:val="24"/>
+        </w:rPr>
+        <w:t>Exclui o campo (coluna)</w:t>
+      </w:r>
+    </w:p>
+    <w:p>
+      <w:pPr>
+        <w:pStyle w:val="PargrafodaLista"/>
+        <w:jc w:val="both"/>
+        <w:rPr>
+          <w:rFonts w:ascii="Arial" w:hAnsi="Arial" w:cs="Arial"/>
+          <w:sz w:val="24"/>
+          <w:szCs w:val="24"/>
+        </w:rPr>
+      </w:pPr>
+      <w:r>
+        <w:rPr>
+          <w:rFonts w:ascii="Arial" w:hAnsi="Arial" w:cs="Arial"/>
+          <w:b/>
+          <w:bCs/>
+          <w:sz w:val="24"/>
+          <w:szCs w:val="24"/>
+        </w:rPr>
+        <w:t xml:space="preserve">MODIFY COLUMN NOME_CAMPO VARCHAR(20); </w:t>
+      </w:r>
+      <w:r>
+        <w:rPr>
+          <w:rFonts w:ascii="Arial" w:hAnsi="Arial" w:cs="Arial"/>
+          <w:sz w:val="24"/>
+          <w:szCs w:val="24"/>
+        </w:rPr>
+        <w:t>Capaz de alterar o TIPO, TAMANHO do tipo e as CONSTRAINTS do campo, mas não é capaz de mudar o nome do campo</w:t>
+      </w:r>
+    </w:p>
+    <w:p>
+      <w:pPr>
+        <w:pStyle w:val="PargrafodaLista"/>
+        <w:jc w:val="both"/>
+        <w:rPr>
+          <w:rFonts w:ascii="Arial" w:hAnsi="Arial" w:cs="Arial"/>
+          <w:sz w:val="24"/>
+          <w:szCs w:val="24"/>
+        </w:rPr>
+      </w:pPr>
+      <w:r>
+        <w:rPr>
+          <w:rFonts w:ascii="Arial" w:hAnsi="Arial" w:cs="Arial"/>
+          <w:b/>
+          <w:bCs/>
+          <w:sz w:val="24"/>
+          <w:szCs w:val="24"/>
+        </w:rPr>
+        <w:t>CHANGE COLUMN NOME_</w:t>
+      </w:r>
+      <w:r>
+        <w:rPr>
+          <w:rFonts w:ascii="Arial" w:hAnsi="Arial" w:cs="Arial"/>
+          <w:b/>
+          <w:bCs/>
+          <w:sz w:val="24"/>
+          <w:szCs w:val="24"/>
+        </w:rPr>
+        <w:t>CAMPO_ANTIGO NOME_CAMPO_NOVO TIPO;</w:t>
+      </w:r>
+      <w:r>
+        <w:rPr>
+          <w:rFonts w:ascii="Arial" w:hAnsi="Arial" w:cs="Arial"/>
+          <w:sz w:val="24"/>
+          <w:szCs w:val="24"/>
+        </w:rPr>
+        <w:t xml:space="preserve"> Muda o nome do campo (antigo </w:t>
+      </w:r>
+      <w:r>
+        <w:rPr>
+          <w:rFonts w:ascii="Arial" w:hAnsi="Arial" w:cs="Arial"/>
+          <w:sz w:val="24"/>
+          <w:szCs w:val="24"/>
+        </w:rPr>
+        <w:sym w:font="Wingdings" w:char="F0E0"/>
+      </w:r>
+      <w:r>
+        <w:rPr>
+          <w:rFonts w:ascii="Arial" w:hAnsi="Arial" w:cs="Arial"/>
+          <w:sz w:val="24"/>
+          <w:szCs w:val="24"/>
+        </w:rPr>
+        <w:t xml:space="preserve"> novo).</w:t>
+      </w:r>
+    </w:p>
+    <w:p>
+      <w:pPr>
+        <w:pStyle w:val="PargrafodaLista"/>
+        <w:jc w:val="both"/>
+        <w:rPr>
+          <w:rFonts w:ascii="Arial" w:hAnsi="Arial" w:cs="Arial"/>
+          <w:sz w:val="24"/>
+          <w:szCs w:val="24"/>
+        </w:rPr>
+      </w:pPr>
+      <w:r>
+        <w:rPr>
+          <w:rFonts w:ascii="Arial" w:hAnsi="Arial" w:cs="Arial"/>
+          <w:b/>
+          <w:bCs/>
+          <w:sz w:val="24"/>
+          <w:szCs w:val="24"/>
+        </w:rPr>
+        <w:t>RENAME TO NOME_TABELA;</w:t>
+      </w:r>
+      <w:r>
+        <w:rPr>
+          <w:rFonts w:ascii="Arial" w:hAnsi="Arial" w:cs="Arial"/>
+          <w:sz w:val="24"/>
+          <w:szCs w:val="24"/>
+        </w:rPr>
+        <w:t xml:space="preserve"> Renomeia a tabela inteira</w:t>
+      </w:r>
+    </w:p>
+    <w:p>
+      <w:pPr>
+        <w:pStyle w:val="PargrafodaLista"/>
+        <w:jc w:val="both"/>
+        <w:rPr>
+          <w:rFonts w:ascii="Arial" w:hAnsi="Arial" w:cs="Arial"/>
+          <w:sz w:val="24"/>
+          <w:szCs w:val="24"/>
+        </w:rPr>
+      </w:pPr>
+      <w:r>
+        <w:rPr>
+          <w:rFonts w:ascii="Arial" w:hAnsi="Arial" w:cs="Arial"/>
+          <w:b/>
+          <w:bCs/>
+          <w:sz w:val="24"/>
+          <w:szCs w:val="24"/>
+        </w:rPr>
+        <w:t>ADD PRIMARY KEY (NOME_</w:t>
+      </w:r>
+      <w:r>
+        <w:rPr>
+          <w:rFonts w:ascii="Arial" w:hAnsi="Arial" w:cs="Arial"/>
+          <w:b/>
+          <w:bCs/>
+          <w:sz w:val="24"/>
+          <w:szCs w:val="24"/>
+        </w:rPr>
+        <w:t>PK);</w:t>
+      </w:r>
+      <w:r>
+        <w:rPr>
+          <w:rFonts w:ascii="Arial" w:hAnsi="Arial" w:cs="Arial"/>
+          <w:sz w:val="24"/>
+          <w:szCs w:val="24"/>
+        </w:rPr>
+        <w:t xml:space="preserve"> Adiciona uma PK escolhida dentro dos parênteses ().</w:t>
+      </w:r>
+    </w:p>
+    <w:p>
+      <w:pPr>
+        <w:pStyle w:val="PargrafodaLista"/>
+        <w:jc w:val="both"/>
+        <w:rPr>
+          <w:rFonts w:ascii="Arial" w:hAnsi="Arial" w:cs="Arial"/>
+          <w:sz w:val="24"/>
+          <w:szCs w:val="24"/>
+        </w:rPr>
+      </w:pPr>
+    </w:p>
+    <w:p>
+      <w:pPr>
+        <w:pStyle w:val="PargrafodaLista"/>
+        <w:jc w:val="both"/>
+        <w:rPr>
+          <w:rFonts w:ascii="Arial" w:hAnsi="Arial" w:cs="Arial"/>
+          <w:sz w:val="24"/>
+          <w:szCs w:val="24"/>
+        </w:rPr>
+      </w:pPr>
+    </w:p>
+    <w:p>
+      <w:pPr>
+        <w:pStyle w:val="PargrafodaLista"/>
+        <w:jc w:val="both"/>
+        <w:rPr>
+          <w:rFonts w:ascii="Arial" w:hAnsi="Arial" w:cs="Arial"/>
+          <w:sz w:val="24"/>
+          <w:szCs w:val="24"/>
+        </w:rPr>
+      </w:pPr>
+    </w:p>
+    <w:p>
+      <w:pPr>
+        <w:pStyle w:val="PargrafodaLista"/>
+        <w:jc w:val="both"/>
+        <w:rPr>
+          <w:rFonts w:ascii="Arial" w:hAnsi="Arial" w:cs="Arial"/>
+          <w:sz w:val="24"/>
+          <w:szCs w:val="24"/>
+        </w:rPr>
+      </w:pPr>
+      <w:r>
+        <w:rPr>
+          <w:rFonts w:ascii="Arial" w:hAnsi="Arial" w:cs="Arial"/>
+          <w:b/>
+          <w:bCs/>
+          <w:sz w:val="24"/>
+          <w:szCs w:val="24"/>
+        </w:rPr>
+        <w:lastRenderedPageBreak/>
+        <w:t xml:space="preserve">DDL (Data Definition Language): </w:t>
+      </w:r>
+      <w:r>
+        <w:rPr>
+          <w:rFonts w:ascii="Arial" w:hAnsi="Arial" w:cs="Arial"/>
+          <w:sz w:val="24"/>
+          <w:szCs w:val="24"/>
+        </w:rPr>
+        <w:t>create database, craate table, alter table, drop table</w:t>
+      </w:r>
+    </w:p>
+    <w:p>
+      <w:pPr>
+        <w:pStyle w:val="PargrafodaLista"/>
+        <w:jc w:val="both"/>
+        <w:rPr>
+          <w:rFonts w:ascii="Arial" w:hAnsi="Arial" w:cs="Arial"/>
+          <w:sz w:val="24"/>
+          <w:szCs w:val="24"/>
+        </w:rPr>
+      </w:pPr>
+      <w:r>
+        <w:rPr>
+          <w:rFonts w:ascii="Arial" w:hAnsi="Arial" w:cs="Arial"/>
+          <w:b/>
+          <w:bCs/>
+          <w:sz w:val="24"/>
+          <w:szCs w:val="24"/>
+        </w:rPr>
+        <w:t>D</w:t>
+      </w:r>
+      <w:r>
+        <w:rPr>
+          <w:rFonts w:ascii="Arial" w:hAnsi="Arial" w:cs="Arial"/>
+          <w:b/>
+          <w:bCs/>
+          <w:sz w:val="24"/>
+          <w:szCs w:val="24"/>
+        </w:rPr>
+        <w:t>M</w:t>
+      </w:r>
+      <w:r>
+        <w:rPr>
+          <w:rFonts w:ascii="Arial" w:hAnsi="Arial" w:cs="Arial"/>
+          <w:b/>
+          <w:bCs/>
+          <w:sz w:val="24"/>
+          <w:szCs w:val="24"/>
+        </w:rPr>
+        <w:t xml:space="preserve">L (Data </w:t>
+      </w:r>
+      <w:r>
+        <w:rPr>
+          <w:rFonts w:ascii="Arial" w:hAnsi="Arial" w:cs="Arial"/>
+          <w:b/>
+          <w:bCs/>
+          <w:sz w:val="24"/>
+          <w:szCs w:val="24"/>
+        </w:rPr>
+        <w:t>Manipulation</w:t>
+      </w:r>
+      <w:r>
+        <w:rPr>
+          <w:rFonts w:ascii="Arial" w:hAnsi="Arial" w:cs="Arial"/>
+          <w:b/>
+          <w:bCs/>
+          <w:sz w:val="24"/>
+          <w:szCs w:val="24"/>
+        </w:rPr>
+        <w:t xml:space="preserve"> Language): </w:t>
+      </w:r>
+      <w:r>
+        <w:rPr>
+          <w:rFonts w:ascii="Arial" w:hAnsi="Arial" w:cs="Arial"/>
+          <w:sz w:val="24"/>
+          <w:szCs w:val="24"/>
+        </w:rPr>
+        <w:t>insert into</w:t>
+      </w:r>
+    </w:p>
+    <w:p>
+      <w:pPr>
+        <w:pStyle w:val="PargrafodaLista"/>
+        <w:jc w:val="both"/>
+        <w:rPr>
+          <w:rFonts w:ascii="Arial" w:hAnsi="Arial" w:cs="Arial"/>
+          <w:sz w:val="24"/>
+          <w:szCs w:val="24"/>
+        </w:rPr>
+      </w:pPr>
     </w:p>
     <w:p>
       <w:pPr>

</xml_diff>

<commit_message>
Chore: criação arquivos (SQL)
- Criado arquivo Select_DQL (SQL);
- Alterado resumo (SQL);
- Anexado Dump (tabela para praticar comandos SQL);
</commit_message>
<xml_diff>
--- a/semestre_2/Cursos_Extensao/MySQL/Resumos/Resumo_MySQL.docx
+++ b/semestre_2/Cursos_Extensao/MySQL/Resumos/Resumo_MySQL.docx
@@ -3052,17 +3052,6 @@
           <w:szCs w:val="24"/>
           <w:highlight w:val="yellow"/>
         </w:rPr>
-        <w:t>ç</w:t>
-      </w:r>
-      <w:r>
-        <w:rPr>
-          <w:rFonts w:ascii="Arial" w:hAnsi="Arial" w:cs="Arial"/>
-          <w:b/>
-          <w:bCs/>
-          <w:sz w:val="24"/>
-          <w:szCs w:val="24"/>
-          <w:highlight w:val="yellow"/>
-        </w:rPr>
         <w:t>IMPORTAÇÃO DE (BACKUP DUMP) DE BANCO DE DADOS</w:t>
       </w:r>
       <w:r>
@@ -3598,21 +3587,98 @@
         <w:jc w:val="both"/>
         <w:rPr>
           <w:rFonts w:ascii="Arial" w:hAnsi="Arial" w:cs="Arial"/>
-          <w:b/>
-          <w:bCs/>
-          <w:sz w:val="24"/>
-          <w:szCs w:val="24"/>
-        </w:rPr>
-      </w:pPr>
-      <w:r>
-        <w:rPr>
-          <w:rFonts w:ascii="Arial" w:hAnsi="Arial" w:cs="Arial"/>
-          <w:b/>
-          <w:bCs/>
-          <w:sz w:val="24"/>
-          <w:szCs w:val="24"/>
+          <w:sz w:val="24"/>
+          <w:szCs w:val="24"/>
+        </w:rPr>
+      </w:pPr>
+      <w:r>
+        <w:rPr>
+          <w:rFonts w:ascii="Arial" w:hAnsi="Arial" w:cs="Arial"/>
+          <w:b/>
+          <w:bCs/>
+          <w:sz w:val="24"/>
+          <w:szCs w:val="24"/>
+          <w:highlight w:val="yellow"/>
         </w:rPr>
         <w:lastRenderedPageBreak/>
+        <w:t xml:space="preserve">SELECT </w:t>
+      </w:r>
+      <w:r>
+        <w:rPr>
+          <w:rFonts w:ascii="Arial" w:hAnsi="Arial" w:cs="Arial"/>
+          <w:b/>
+          <w:bCs/>
+          <w:sz w:val="24"/>
+          <w:szCs w:val="24"/>
+          <w:highlight w:val="yellow"/>
+        </w:rPr>
+        <w:t>(IMPORTANTE)</w:t>
+      </w:r>
+      <w:r>
+        <w:rPr>
+          <w:rFonts w:ascii="Arial" w:hAnsi="Arial" w:cs="Arial"/>
+          <w:b/>
+          <w:bCs/>
+          <w:sz w:val="24"/>
+          <w:szCs w:val="24"/>
+          <w:highlight w:val="yellow"/>
+        </w:rPr>
+        <w:t>-</w:t>
+      </w:r>
+      <w:r>
+        <w:rPr>
+          <w:rFonts w:ascii="Arial" w:hAnsi="Arial" w:cs="Arial"/>
+          <w:b/>
+          <w:bCs/>
+          <w:sz w:val="24"/>
+          <w:szCs w:val="24"/>
+        </w:rPr>
+        <w:t xml:space="preserve"> </w:t>
+      </w:r>
+    </w:p>
+    <w:p>
+      <w:pPr>
+        <w:jc w:val="both"/>
+        <w:rPr>
+          <w:rFonts w:ascii="Arial" w:hAnsi="Arial" w:cs="Arial"/>
+          <w:b/>
+          <w:bCs/>
+          <w:sz w:val="24"/>
+          <w:szCs w:val="24"/>
+        </w:rPr>
+      </w:pPr>
+    </w:p>
+    <w:p>
+      <w:pPr>
+        <w:jc w:val="both"/>
+        <w:rPr>
+          <w:rFonts w:ascii="Arial" w:hAnsi="Arial" w:cs="Arial"/>
+          <w:b/>
+          <w:bCs/>
+          <w:sz w:val="24"/>
+          <w:szCs w:val="24"/>
+        </w:rPr>
+      </w:pPr>
+    </w:p>
+    <w:p>
+      <w:pPr>
+        <w:jc w:val="both"/>
+        <w:rPr>
+          <w:rFonts w:ascii="Arial" w:hAnsi="Arial" w:cs="Arial"/>
+          <w:b/>
+          <w:bCs/>
+          <w:sz w:val="24"/>
+          <w:szCs w:val="24"/>
+        </w:rPr>
+      </w:pPr>
+      <w:r>
+        <w:rPr>
+          <w:rFonts w:ascii="Arial" w:hAnsi="Arial" w:cs="Arial"/>
+          <w:b/>
+          <w:bCs/>
+          <w:sz w:val="24"/>
+          <w:szCs w:val="24"/>
+        </w:rPr>
         <w:t>COMANDOS MYSQL:</w:t>
       </w:r>
     </w:p>
@@ -4741,6 +4807,7 @@
           <w:sz w:val="24"/>
           <w:szCs w:val="24"/>
         </w:rPr>
+        <w:lastRenderedPageBreak/>
         <w:tab/>
         <w:t>WHERE NOME_COLUNA = ‘VALOR’</w:t>
       </w:r>
@@ -4873,6 +4940,452 @@
           <w:szCs w:val="24"/>
         </w:rPr>
       </w:pPr>
+      <w:r>
+        <w:rPr>
+          <w:rFonts w:ascii="Arial" w:hAnsi="Arial" w:cs="Arial"/>
+          <w:sz w:val="24"/>
+          <w:szCs w:val="24"/>
+          <w:highlight w:val="cyan"/>
+        </w:rPr>
+        <w:t>COMANDOS SELECT</w:t>
+      </w:r>
+    </w:p>
+    <w:p>
+      <w:pPr>
+        <w:pStyle w:val="PargrafodaLista"/>
+        <w:numPr>
+          <w:ilvl w:val="0"/>
+          <w:numId w:val="9"/>
+        </w:numPr>
+        <w:jc w:val="both"/>
+        <w:rPr>
+          <w:rFonts w:ascii="Arial" w:hAnsi="Arial" w:cs="Arial"/>
+          <w:sz w:val="24"/>
+          <w:szCs w:val="24"/>
+        </w:rPr>
+      </w:pPr>
+      <w:r>
+        <w:rPr>
+          <w:rFonts w:ascii="Arial" w:hAnsi="Arial" w:cs="Arial"/>
+          <w:b/>
+          <w:bCs/>
+          <w:sz w:val="24"/>
+          <w:szCs w:val="24"/>
+        </w:rPr>
+        <w:t xml:space="preserve">SELECT * FROM NOME_TABELA; </w:t>
+      </w:r>
+      <w:r>
+        <w:rPr>
+          <w:rFonts w:ascii="Arial" w:hAnsi="Arial" w:cs="Arial"/>
+          <w:sz w:val="24"/>
+          <w:szCs w:val="24"/>
+        </w:rPr>
+        <w:t>Seleciona todas as tuplas (registros) e exibe a tabela inteira</w:t>
+      </w:r>
+    </w:p>
+    <w:p>
+      <w:pPr>
+        <w:pStyle w:val="PargrafodaLista"/>
+        <w:jc w:val="both"/>
+        <w:rPr>
+          <w:rFonts w:ascii="Arial" w:hAnsi="Arial" w:cs="Arial"/>
+          <w:sz w:val="24"/>
+          <w:szCs w:val="24"/>
+        </w:rPr>
+      </w:pPr>
+    </w:p>
+    <w:p>
+      <w:pPr>
+        <w:pStyle w:val="PargrafodaLista"/>
+        <w:numPr>
+          <w:ilvl w:val="0"/>
+          <w:numId w:val="9"/>
+        </w:numPr>
+        <w:jc w:val="both"/>
+        <w:rPr>
+          <w:rFonts w:ascii="Arial" w:hAnsi="Arial" w:cs="Arial"/>
+          <w:sz w:val="24"/>
+          <w:szCs w:val="24"/>
+        </w:rPr>
+      </w:pPr>
+      <w:r>
+        <w:rPr>
+          <w:rFonts w:ascii="Arial" w:hAnsi="Arial" w:cs="Arial"/>
+          <w:b/>
+          <w:bCs/>
+          <w:sz w:val="24"/>
+          <w:szCs w:val="24"/>
+        </w:rPr>
+        <w:t xml:space="preserve">SELECT * FROM NOME_TABELA ORDER BY </w:t>
+      </w:r>
+      <w:r>
+        <w:rPr>
+          <w:rFonts w:ascii="Arial" w:hAnsi="Arial" w:cs="Arial"/>
+          <w:b/>
+          <w:bCs/>
+          <w:sz w:val="24"/>
+          <w:szCs w:val="24"/>
+        </w:rPr>
+        <w:t xml:space="preserve">NOME_CAMPO; </w:t>
+      </w:r>
+      <w:r>
+        <w:rPr>
+          <w:rFonts w:ascii="Arial" w:hAnsi="Arial" w:cs="Arial"/>
+          <w:sz w:val="24"/>
+          <w:szCs w:val="24"/>
+        </w:rPr>
+        <w:t>Coloca a tabela inteira de acordo com ordem alfabética do campo nome</w:t>
+      </w:r>
+    </w:p>
+    <w:p>
+      <w:pPr>
+        <w:pStyle w:val="PargrafodaLista"/>
+        <w:numPr>
+          <w:ilvl w:val="0"/>
+          <w:numId w:val="9"/>
+        </w:numPr>
+        <w:jc w:val="both"/>
+        <w:rPr>
+          <w:rFonts w:ascii="Arial" w:hAnsi="Arial" w:cs="Arial"/>
+          <w:sz w:val="24"/>
+          <w:szCs w:val="24"/>
+        </w:rPr>
+      </w:pPr>
+      <w:r>
+        <w:rPr>
+          <w:rFonts w:ascii="Arial" w:hAnsi="Arial" w:cs="Arial"/>
+          <w:b/>
+          <w:bCs/>
+          <w:sz w:val="24"/>
+          <w:szCs w:val="24"/>
+        </w:rPr>
+        <w:t>SELECT * FROM NOME_TABELA ORDER BY NOME_CAMPO</w:t>
+      </w:r>
+      <w:r>
+        <w:rPr>
+          <w:rFonts w:ascii="Arial" w:hAnsi="Arial" w:cs="Arial"/>
+          <w:b/>
+          <w:bCs/>
+          <w:sz w:val="24"/>
+          <w:szCs w:val="24"/>
+        </w:rPr>
+        <w:t xml:space="preserve"> </w:t>
+      </w:r>
+      <w:r>
+        <w:rPr>
+          <w:rFonts w:ascii="Arial" w:hAnsi="Arial" w:cs="Arial"/>
+          <w:b/>
+          <w:bCs/>
+          <w:sz w:val="24"/>
+          <w:szCs w:val="24"/>
+          <w:u w:val="single"/>
+        </w:rPr>
+        <w:t>DESC</w:t>
+      </w:r>
+      <w:r>
+        <w:rPr>
+          <w:rFonts w:ascii="Arial" w:hAnsi="Arial" w:cs="Arial"/>
+          <w:b/>
+          <w:bCs/>
+          <w:sz w:val="24"/>
+          <w:szCs w:val="24"/>
+        </w:rPr>
+        <w:t xml:space="preserve">; </w:t>
+      </w:r>
+      <w:r>
+        <w:rPr>
+          <w:rFonts w:ascii="Arial" w:hAnsi="Arial" w:cs="Arial"/>
+          <w:sz w:val="24"/>
+          <w:szCs w:val="24"/>
+        </w:rPr>
+        <w:t xml:space="preserve">Coloca a tabela inteira de acordo com ordem alfabética </w:t>
+      </w:r>
+      <w:r>
+        <w:rPr>
+          <w:rFonts w:ascii="Arial" w:hAnsi="Arial" w:cs="Arial"/>
+          <w:sz w:val="24"/>
+          <w:szCs w:val="24"/>
+        </w:rPr>
+        <w:t>(</w:t>
+      </w:r>
+      <w:r>
+        <w:rPr>
+          <w:rFonts w:ascii="Arial" w:hAnsi="Arial" w:cs="Arial"/>
+          <w:sz w:val="24"/>
+          <w:szCs w:val="24"/>
+          <w:u w:val="single"/>
+        </w:rPr>
+        <w:t>AO CONTRÁRIO</w:t>
+      </w:r>
+      <w:r>
+        <w:rPr>
+          <w:rFonts w:ascii="Arial" w:hAnsi="Arial" w:cs="Arial"/>
+          <w:sz w:val="24"/>
+          <w:szCs w:val="24"/>
+        </w:rPr>
+        <w:t xml:space="preserve">) </w:t>
+      </w:r>
+      <w:r>
+        <w:rPr>
+          <w:rFonts w:ascii="Arial" w:hAnsi="Arial" w:cs="Arial"/>
+          <w:sz w:val="24"/>
+          <w:szCs w:val="24"/>
+        </w:rPr>
+        <w:t>do campo nome</w:t>
+      </w:r>
+    </w:p>
+    <w:p>
+      <w:pPr>
+        <w:pStyle w:val="PargrafodaLista"/>
+        <w:jc w:val="both"/>
+        <w:rPr>
+          <w:rFonts w:ascii="Arial" w:hAnsi="Arial" w:cs="Arial"/>
+          <w:sz w:val="24"/>
+          <w:szCs w:val="24"/>
+        </w:rPr>
+      </w:pPr>
+    </w:p>
+    <w:p>
+      <w:pPr>
+        <w:pStyle w:val="PargrafodaLista"/>
+        <w:numPr>
+          <w:ilvl w:val="0"/>
+          <w:numId w:val="9"/>
+        </w:numPr>
+        <w:jc w:val="both"/>
+        <w:rPr>
+          <w:rFonts w:ascii="Arial" w:hAnsi="Arial" w:cs="Arial"/>
+          <w:sz w:val="24"/>
+          <w:szCs w:val="24"/>
+        </w:rPr>
+      </w:pPr>
+      <w:r>
+        <w:rPr>
+          <w:rFonts w:ascii="Arial" w:hAnsi="Arial" w:cs="Arial"/>
+          <w:b/>
+          <w:bCs/>
+          <w:sz w:val="24"/>
+          <w:szCs w:val="24"/>
+        </w:rPr>
+        <w:t>SELEC CAMPO_1, CAMPO_2, CAMPO_3 FROM NOME_TABELA</w:t>
+      </w:r>
+    </w:p>
+    <w:p>
+      <w:pPr>
+        <w:pStyle w:val="PargrafodaLista"/>
+        <w:rPr>
+          <w:rFonts w:ascii="Arial" w:hAnsi="Arial" w:cs="Arial"/>
+          <w:sz w:val="24"/>
+          <w:szCs w:val="24"/>
+        </w:rPr>
+      </w:pPr>
+    </w:p>
+    <w:p>
+      <w:pPr>
+        <w:pStyle w:val="PargrafodaLista"/>
+        <w:numPr>
+          <w:ilvl w:val="0"/>
+          <w:numId w:val="9"/>
+        </w:numPr>
+        <w:jc w:val="both"/>
+        <w:rPr>
+          <w:rFonts w:ascii="Arial" w:hAnsi="Arial" w:cs="Arial"/>
+          <w:sz w:val="24"/>
+          <w:szCs w:val="24"/>
+        </w:rPr>
+      </w:pPr>
+      <w:r>
+        <w:rPr>
+          <w:rFonts w:ascii="Arial" w:hAnsi="Arial" w:cs="Arial"/>
+          <w:b/>
+          <w:bCs/>
+          <w:sz w:val="24"/>
+          <w:szCs w:val="24"/>
+        </w:rPr>
+        <w:t>SELEC * FROM NOME_TABELA</w:t>
+      </w:r>
+    </w:p>
+    <w:p>
+      <w:pPr>
+        <w:pStyle w:val="PargrafodaLista"/>
+        <w:rPr>
+          <w:rFonts w:ascii="Arial" w:hAnsi="Arial" w:cs="Arial"/>
+          <w:sz w:val="24"/>
+          <w:szCs w:val="24"/>
+        </w:rPr>
+      </w:pPr>
+    </w:p>
+    <w:p>
+      <w:pPr>
+        <w:pStyle w:val="PargrafodaLista"/>
+        <w:jc w:val="both"/>
+        <w:rPr>
+          <w:rFonts w:ascii="Arial" w:hAnsi="Arial" w:cs="Arial"/>
+          <w:b/>
+          <w:bCs/>
+          <w:sz w:val="24"/>
+          <w:szCs w:val="24"/>
+        </w:rPr>
+      </w:pPr>
+      <w:r>
+        <w:rPr>
+          <w:rFonts w:ascii="Arial" w:hAnsi="Arial" w:cs="Arial"/>
+          <w:sz w:val="24"/>
+          <w:szCs w:val="24"/>
+        </w:rPr>
+        <w:tab/>
+      </w:r>
+      <w:r>
+        <w:rPr>
+          <w:rFonts w:ascii="Arial" w:hAnsi="Arial" w:cs="Arial"/>
+          <w:b/>
+          <w:bCs/>
+          <w:sz w:val="24"/>
+          <w:szCs w:val="24"/>
+        </w:rPr>
+        <w:t>WHERE CAMPO_3 = ‘VALUE’</w:t>
+      </w:r>
+    </w:p>
+    <w:p>
+      <w:pPr>
+        <w:pStyle w:val="PargrafodaLista"/>
+        <w:jc w:val="both"/>
+        <w:rPr>
+          <w:rFonts w:ascii="Arial" w:hAnsi="Arial" w:cs="Arial"/>
+          <w:sz w:val="24"/>
+          <w:szCs w:val="24"/>
+        </w:rPr>
+      </w:pPr>
+      <w:r>
+        <w:rPr>
+          <w:rFonts w:ascii="Arial" w:hAnsi="Arial" w:cs="Arial"/>
+          <w:b/>
+          <w:bCs/>
+          <w:sz w:val="24"/>
+          <w:szCs w:val="24"/>
+        </w:rPr>
+        <w:tab/>
+        <w:t xml:space="preserve">ORDER BY CAMPO_2; </w:t>
+      </w:r>
+      <w:r>
+        <w:rPr>
+          <w:rFonts w:ascii="Arial" w:hAnsi="Arial" w:cs="Arial"/>
+          <w:sz w:val="24"/>
+          <w:szCs w:val="24"/>
+        </w:rPr>
+        <w:t>Seleciona tudo, onde o campo 3 tiver determinado valor ele exibirá os registros do campo 2.</w:t>
+      </w:r>
+    </w:p>
+    <w:p>
+      <w:pPr>
+        <w:pStyle w:val="PargrafodaLista"/>
+        <w:numPr>
+          <w:ilvl w:val="0"/>
+          <w:numId w:val="9"/>
+        </w:numPr>
+        <w:jc w:val="both"/>
+        <w:rPr>
+          <w:rFonts w:ascii="Arial" w:hAnsi="Arial" w:cs="Arial"/>
+          <w:sz w:val="24"/>
+          <w:szCs w:val="24"/>
+        </w:rPr>
+      </w:pPr>
+      <w:r>
+        <w:rPr>
+          <w:rFonts w:ascii="Arial" w:hAnsi="Arial" w:cs="Arial"/>
+          <w:b/>
+          <w:bCs/>
+          <w:sz w:val="24"/>
+          <w:szCs w:val="24"/>
+        </w:rPr>
+        <w:t>SELECT * FROM NOME_TABELA</w:t>
+      </w:r>
+      <w:r>
+        <w:rPr>
+          <w:rFonts w:ascii="Arial" w:hAnsi="Arial" w:cs="Arial"/>
+          <w:b/>
+          <w:bCs/>
+          <w:sz w:val="24"/>
+          <w:szCs w:val="24"/>
+        </w:rPr>
+        <w:t xml:space="preserve"> WHERE CAMPO BETWEEN X AND Y;</w:t>
+      </w:r>
+    </w:p>
+    <w:p>
+      <w:pPr>
+        <w:pStyle w:val="PargrafodaLista"/>
+        <w:numPr>
+          <w:ilvl w:val="0"/>
+          <w:numId w:val="9"/>
+        </w:numPr>
+        <w:jc w:val="both"/>
+        <w:rPr>
+          <w:rFonts w:ascii="Arial" w:hAnsi="Arial" w:cs="Arial"/>
+          <w:sz w:val="24"/>
+          <w:szCs w:val="24"/>
+        </w:rPr>
+      </w:pPr>
+      <w:r>
+        <w:rPr>
+          <w:rFonts w:ascii="Arial" w:hAnsi="Arial" w:cs="Arial"/>
+          <w:b/>
+          <w:bCs/>
+          <w:sz w:val="24"/>
+          <w:szCs w:val="24"/>
+        </w:rPr>
+        <w:t>SELECT * FROM NOME_TABELA WHERE CAMPO IN (VALOR_1, VALOR_2, VALOR_3);</w:t>
+      </w:r>
+      <w:r>
+        <w:rPr>
+          <w:rFonts w:ascii="Arial" w:hAnsi="Arial" w:cs="Arial"/>
+          <w:b/>
+          <w:bCs/>
+          <w:sz w:val="24"/>
+          <w:szCs w:val="24"/>
+        </w:rPr>
+        <w:t xml:space="preserve"> </w:t>
+      </w:r>
+      <w:r>
+        <w:rPr>
+          <w:rFonts w:ascii="Arial" w:hAnsi="Arial" w:cs="Arial"/>
+          <w:sz w:val="24"/>
+          <w:szCs w:val="24"/>
+        </w:rPr>
+        <w:t xml:space="preserve">seleciona tudo que está compreendido em valores específicos </w:t>
+      </w:r>
+    </w:p>
+    <w:p>
+      <w:pPr>
+        <w:pStyle w:val="PargrafodaLista"/>
+        <w:jc w:val="both"/>
+        <w:rPr>
+          <w:rFonts w:ascii="Arial" w:hAnsi="Arial" w:cs="Arial"/>
+          <w:sz w:val="24"/>
+          <w:szCs w:val="24"/>
+        </w:rPr>
+      </w:pPr>
+    </w:p>
+    <w:p>
+      <w:pPr>
+        <w:pStyle w:val="PargrafodaLista"/>
+        <w:jc w:val="both"/>
+        <w:rPr>
+          <w:rFonts w:ascii="Arial" w:hAnsi="Arial" w:cs="Arial"/>
+          <w:sz w:val="24"/>
+          <w:szCs w:val="24"/>
+        </w:rPr>
+      </w:pPr>
+    </w:p>
+    <w:p>
+      <w:pPr>
+        <w:pStyle w:val="PargrafodaLista"/>
+        <w:jc w:val="both"/>
+        <w:rPr>
+          <w:rFonts w:ascii="Arial" w:hAnsi="Arial" w:cs="Arial"/>
+          <w:sz w:val="24"/>
+          <w:szCs w:val="24"/>
+        </w:rPr>
+      </w:pPr>
     </w:p>
     <w:p>
       <w:pPr>
@@ -5002,6 +5515,35 @@
           <w:szCs w:val="24"/>
         </w:rPr>
         <w:t xml:space="preserve"> (apaga apenas os dados da tabela)</w:t>
+      </w:r>
+    </w:p>
+    <w:p>
+      <w:pPr>
+        <w:pStyle w:val="PargrafodaLista"/>
+        <w:jc w:val="both"/>
+        <w:rPr>
+          <w:rFonts w:ascii="Arial" w:hAnsi="Arial" w:cs="Arial"/>
+          <w:sz w:val="24"/>
+          <w:szCs w:val="24"/>
+        </w:rPr>
+      </w:pPr>
+      <w:r>
+        <w:rPr>
+          <w:rFonts w:ascii="Arial" w:hAnsi="Arial" w:cs="Arial"/>
+          <w:b/>
+          <w:bCs/>
+          <w:sz w:val="24"/>
+          <w:szCs w:val="24"/>
+        </w:rPr>
+        <w:t xml:space="preserve">DQL (Data Query Language): </w:t>
+      </w:r>
+      <w:r>
+        <w:rPr>
+          <w:rFonts w:ascii="Arial" w:hAnsi="Arial" w:cs="Arial"/>
+          <w:sz w:val="24"/>
+          <w:szCs w:val="24"/>
+        </w:rPr>
+        <w:t>select</w:t>
       </w:r>
     </w:p>
     <w:p>
@@ -5240,7 +5782,7 @@
   <w:abstractNum w:abstractNumId="2" w15:restartNumberingAfterBreak="0">
     <w:nsid w:val="37463923"/>
     <w:multiLevelType w:val="hybridMultilevel"/>
-    <w:tmpl w:val="6FE07E94"/>
+    <w:tmpl w:val="73446BAE"/>
     <w:lvl w:ilvl="0" w:tplc="04160001">
       <w:start w:val="1"/>
       <w:numFmt w:val="bullet"/>

</xml_diff>